<commit_message>
add pre-banca-entrega, alter app client e app-rasp
</commit_message>
<xml_diff>
--- a/documents/life_cycle/pré-banca/Discussão_de_resultados_pre-banca-final.docx
+++ b/documents/life_cycle/pré-banca/Discussão_de_resultados_pre-banca-final.docx
@@ -1,6 +1,6 @@
 
 <file path=word/document.xml><?xml version="1.0" encoding="utf-8"?>
-<w:document xmlns:wpc="http://schemas.microsoft.com/office/word/2010/wordprocessingCanvas" xmlns:cx="http://schemas.microsoft.com/office/drawing/2014/chartex" xmlns:cx1="http://schemas.microsoft.com/office/drawing/2015/9/8/chartex" xmlns:mc="http://schemas.openxmlformats.org/markup-compatibility/2006" xmlns:o="urn:schemas-microsoft-com:office:office" xmlns:r="http://schemas.openxmlformats.org/officeDocument/2006/relationships" xmlns:m="http://schemas.openxmlformats.org/officeDocument/2006/math" xmlns:v="urn:schemas-microsoft-com:vml" xmlns:wp14="http://schemas.microsoft.com/office/word/2010/wordprocessingDrawing" xmlns:wp="http://schemas.openxmlformats.org/drawingml/2006/wordprocessingDrawing" xmlns:w10="urn:schemas-microsoft-com:office:word" xmlns:w="http://schemas.openxmlformats.org/wordprocessingml/2006/main" xmlns:w14="http://schemas.microsoft.com/office/word/2010/wordml" xmlns:w15="http://schemas.microsoft.com/office/word/2012/wordml" xmlns:w16se="http://schemas.microsoft.com/office/word/2015/wordml/symex" xmlns:wpg="http://schemas.microsoft.com/office/word/2010/wordprocessingGroup" xmlns:wpi="http://schemas.microsoft.com/office/word/2010/wordprocessingInk" xmlns:wne="http://schemas.microsoft.com/office/word/2006/wordml" xmlns:wps="http://schemas.microsoft.com/office/word/2010/wordprocessingShape" mc:Ignorable="w14 w15 w16se wp14">
+<w:document xmlns:wpc="http://schemas.microsoft.com/office/word/2010/wordprocessingCanvas" xmlns:cx="http://schemas.microsoft.com/office/drawing/2014/chartex" xmlns:cx1="http://schemas.microsoft.com/office/drawing/2015/9/8/chartex" xmlns:cx2="http://schemas.microsoft.com/office/drawing/2015/10/21/chartex" xmlns:mc="http://schemas.openxmlformats.org/markup-compatibility/2006" xmlns:o="urn:schemas-microsoft-com:office:office" xmlns:r="http://schemas.openxmlformats.org/officeDocument/2006/relationships" xmlns:m="http://schemas.openxmlformats.org/officeDocument/2006/math" xmlns:v="urn:schemas-microsoft-com:vml" xmlns:wp14="http://schemas.microsoft.com/office/word/2010/wordprocessingDrawing" xmlns:wp="http://schemas.openxmlformats.org/drawingml/2006/wordprocessingDrawing" xmlns:w10="urn:schemas-microsoft-com:office:word" xmlns:w="http://schemas.openxmlformats.org/wordprocessingml/2006/main" xmlns:w14="http://schemas.microsoft.com/office/word/2010/wordml" xmlns:w15="http://schemas.microsoft.com/office/word/2012/wordml" xmlns:w16se="http://schemas.microsoft.com/office/word/2015/wordml/symex" xmlns:wpg="http://schemas.microsoft.com/office/word/2010/wordprocessingGroup" xmlns:wpi="http://schemas.microsoft.com/office/word/2010/wordprocessingInk" xmlns:wne="http://schemas.microsoft.com/office/word/2006/wordml" xmlns:wps="http://schemas.microsoft.com/office/word/2010/wordprocessingShape" mc:Ignorable="w14 w15 w16se wp14">
   <w:body>
     <w:p>
       <w:pPr>
@@ -497,9 +497,11 @@
       <w:r>
         <w:t xml:space="preserve"> Artur </w:t>
       </w:r>
+      <w:proofErr w:type="spellStart"/>
       <w:r>
         <w:t>Luis</w:t>
       </w:r>
+      <w:proofErr w:type="spellEnd"/>
       <w:r>
         <w:t xml:space="preserve"> Ribas Barbosa</w:t>
       </w:r>
@@ -661,141 +663,13 @@
         </w:rPr>
         <w:fldChar w:fldCharType="separate"/>
       </w:r>
-      <w:hyperlink w:anchor="_Toc450073485" w:history="1">
+      <w:hyperlink w:anchor="_Toc461800102" w:history="1">
         <w:r>
           <w:rPr>
             <w:rStyle w:val="Hyperlink"/>
             <w:noProof/>
           </w:rPr>
-          <w:t xml:space="preserve">Figura 1 </w:t>
-        </w:r>
-        <w:r>
-          <w:rPr>
-            <w:rStyle w:val="Hyperlink"/>
-            <w:noProof/>
-          </w:rPr>
-          <w:t>-</w:t>
-        </w:r>
-        <w:r>
-          <w:rPr>
-            <w:rStyle w:val="Hyperlink"/>
-            <w:noProof/>
-          </w:rPr>
-          <w:t xml:space="preserve"> </w:t>
-        </w:r>
-        <w:r>
-          <w:rPr>
-            <w:rStyle w:val="Hyperlink"/>
-            <w:i/>
-            <w:noProof/>
-            <w:u w:val="none"/>
-          </w:rPr>
-          <w:t>Raspberry Pi2</w:t>
-        </w:r>
-        <w:r>
-          <w:rPr>
-            <w:noProof/>
-            <w:webHidden/>
-          </w:rPr>
-          <w:tab/>
-        </w:r>
-        <w:r>
-          <w:rPr>
-            <w:noProof/>
-            <w:webHidden/>
-          </w:rPr>
-          <w:t>8</w:t>
-        </w:r>
-      </w:hyperlink>
-    </w:p>
-    <w:p>
-      <w:pPr>
-        <w:pStyle w:val="ndicedeilustraes"/>
-        <w:tabs>
-          <w:tab w:val="right" w:pos="9061"/>
-        </w:tabs>
-        <w:rPr>
-          <w:rFonts w:asciiTheme="minorHAnsi" w:eastAsiaTheme="minorEastAsia" w:hAnsiTheme="minorHAnsi"/>
-          <w:noProof/>
-          <w:sz w:val="22"/>
-          <w:lang w:eastAsia="pt-BR"/>
-        </w:rPr>
-      </w:pPr>
-      <w:hyperlink w:anchor="_Toc450073486" w:history="1">
-        <w:r>
-          <w:rPr>
-            <w:rStyle w:val="Hyperlink"/>
-            <w:noProof/>
-          </w:rPr>
-          <w:t xml:space="preserve">Figura 2 - </w:t>
-        </w:r>
-        <w:r>
-          <w:rPr>
-            <w:rStyle w:val="Hyperlink"/>
-            <w:i/>
-            <w:noProof/>
-            <w:u w:val="none"/>
-          </w:rPr>
-          <w:t>Arduino UNO REV 3</w:t>
-        </w:r>
-        <w:r>
-          <w:rPr>
-            <w:rStyle w:val="Hyperlink"/>
-            <w:i/>
-            <w:noProof/>
-          </w:rPr>
-          <w:t>.</w:t>
-        </w:r>
-        <w:r>
-          <w:rPr>
-            <w:noProof/>
-            <w:webHidden/>
-          </w:rPr>
-          <w:tab/>
-        </w:r>
-        <w:r>
-          <w:rPr>
-            <w:noProof/>
-            <w:webHidden/>
-          </w:rPr>
-          <w:t>9</w:t>
-        </w:r>
-      </w:hyperlink>
-    </w:p>
-    <w:p>
-      <w:pPr>
-        <w:pStyle w:val="ndicedeilustraes"/>
-        <w:tabs>
-          <w:tab w:val="right" w:pos="9061"/>
-        </w:tabs>
-        <w:rPr>
-          <w:noProof/>
-        </w:rPr>
-      </w:pPr>
-      <w:hyperlink w:anchor="_Toc450073487" w:history="1">
-        <w:r>
-          <w:rPr>
-            <w:rStyle w:val="Hyperlink"/>
-            <w:noProof/>
-          </w:rPr>
-          <w:t>Figura 3 -</w:t>
-        </w:r>
-        <w:r>
-          <w:rPr>
-            <w:rStyle w:val="Hyperlink"/>
-            <w:rFonts w:cs="Times New Roman"/>
-            <w:noProof/>
-          </w:rPr>
-          <w:t xml:space="preserve"> </w:t>
-        </w:r>
-        <w:r>
-          <w:rPr>
-            <w:rStyle w:val="Hyperlink"/>
-            <w:rFonts w:cs="Times New Roman"/>
-            <w:noProof/>
-            <w:u w:val="none"/>
-          </w:rPr>
-          <w:t>Modelo de Sensor de Corrente TC SCT 013-000</w:t>
+          <w:t>Figura 1 - Conexão entre as placas</w:t>
         </w:r>
         <w:r>
           <w:rPr>
@@ -816,7 +690,441 @@
             <w:noProof/>
             <w:webHidden/>
           </w:rPr>
-          <w:instrText xml:space="preserve"> PAGEREF _Toc450073487 \h </w:instrText>
+          <w:instrText xml:space="preserve"> PAGEREF _Toc461800102 \h </w:instrText>
+        </w:r>
+        <w:r>
+          <w:rPr>
+            <w:noProof/>
+            <w:webHidden/>
+          </w:rPr>
+        </w:r>
+        <w:r>
+          <w:rPr>
+            <w:noProof/>
+            <w:webHidden/>
+          </w:rPr>
+          <w:fldChar w:fldCharType="separate"/>
+        </w:r>
+        <w:r>
+          <w:rPr>
+            <w:noProof/>
+            <w:webHidden/>
+          </w:rPr>
+          <w:t>6</w:t>
+        </w:r>
+        <w:r>
+          <w:rPr>
+            <w:noProof/>
+            <w:webHidden/>
+          </w:rPr>
+          <w:fldChar w:fldCharType="end"/>
+        </w:r>
+      </w:hyperlink>
+    </w:p>
+    <w:p>
+      <w:pPr>
+        <w:pStyle w:val="ndicedeilustraes"/>
+        <w:tabs>
+          <w:tab w:val="right" w:pos="9061"/>
+        </w:tabs>
+        <w:rPr>
+          <w:rFonts w:asciiTheme="minorHAnsi" w:eastAsiaTheme="minorEastAsia" w:hAnsiTheme="minorHAnsi"/>
+          <w:noProof/>
+          <w:sz w:val="22"/>
+          <w:lang w:eastAsia="pt-BR"/>
+        </w:rPr>
+      </w:pPr>
+      <w:hyperlink w:anchor="_Toc461800103" w:history="1">
+        <w:r>
+          <w:rPr>
+            <w:rStyle w:val="Hyperlink"/>
+            <w:noProof/>
+          </w:rPr>
+          <w:t>Figura 2 - Conexão entre sensores e disjuntores</w:t>
+        </w:r>
+        <w:r>
+          <w:rPr>
+            <w:noProof/>
+            <w:webHidden/>
+          </w:rPr>
+          <w:tab/>
+        </w:r>
+        <w:r>
+          <w:rPr>
+            <w:noProof/>
+            <w:webHidden/>
+          </w:rPr>
+          <w:fldChar w:fldCharType="begin"/>
+        </w:r>
+        <w:r>
+          <w:rPr>
+            <w:noProof/>
+            <w:webHidden/>
+          </w:rPr>
+          <w:instrText xml:space="preserve"> PAGEREF _Toc461800103 \h </w:instrText>
+        </w:r>
+        <w:r>
+          <w:rPr>
+            <w:noProof/>
+            <w:webHidden/>
+          </w:rPr>
+        </w:r>
+        <w:r>
+          <w:rPr>
+            <w:noProof/>
+            <w:webHidden/>
+          </w:rPr>
+          <w:fldChar w:fldCharType="separate"/>
+        </w:r>
+        <w:r>
+          <w:rPr>
+            <w:noProof/>
+            <w:webHidden/>
+          </w:rPr>
+          <w:t>8</w:t>
+        </w:r>
+        <w:r>
+          <w:rPr>
+            <w:noProof/>
+            <w:webHidden/>
+          </w:rPr>
+          <w:fldChar w:fldCharType="end"/>
+        </w:r>
+      </w:hyperlink>
+    </w:p>
+    <w:p>
+      <w:pPr>
+        <w:pStyle w:val="ndicedeilustraes"/>
+        <w:tabs>
+          <w:tab w:val="right" w:pos="9061"/>
+        </w:tabs>
+        <w:rPr>
+          <w:rFonts w:asciiTheme="minorHAnsi" w:eastAsiaTheme="minorEastAsia" w:hAnsiTheme="minorHAnsi"/>
+          <w:noProof/>
+          <w:sz w:val="22"/>
+          <w:lang w:eastAsia="pt-BR"/>
+        </w:rPr>
+      </w:pPr>
+      <w:hyperlink w:anchor="_Toc461800104" w:history="1">
+        <w:r>
+          <w:rPr>
+            <w:rStyle w:val="Hyperlink"/>
+            <w:noProof/>
+          </w:rPr>
+          <w:t>Figura 3 - Dados persistidos no banco online</w:t>
+        </w:r>
+        <w:r>
+          <w:rPr>
+            <w:noProof/>
+            <w:webHidden/>
+          </w:rPr>
+          <w:tab/>
+        </w:r>
+        <w:r>
+          <w:rPr>
+            <w:noProof/>
+            <w:webHidden/>
+          </w:rPr>
+          <w:fldChar w:fldCharType="begin"/>
+        </w:r>
+        <w:r>
+          <w:rPr>
+            <w:noProof/>
+            <w:webHidden/>
+          </w:rPr>
+          <w:instrText xml:space="preserve"> PAGEREF _Toc461800104 \h </w:instrText>
+        </w:r>
+        <w:r>
+          <w:rPr>
+            <w:noProof/>
+            <w:webHidden/>
+          </w:rPr>
+        </w:r>
+        <w:r>
+          <w:rPr>
+            <w:noProof/>
+            <w:webHidden/>
+          </w:rPr>
+          <w:fldChar w:fldCharType="separate"/>
+        </w:r>
+        <w:r>
+          <w:rPr>
+            <w:noProof/>
+            <w:webHidden/>
+          </w:rPr>
+          <w:t>9</w:t>
+        </w:r>
+        <w:r>
+          <w:rPr>
+            <w:noProof/>
+            <w:webHidden/>
+          </w:rPr>
+          <w:fldChar w:fldCharType="end"/>
+        </w:r>
+      </w:hyperlink>
+    </w:p>
+    <w:p>
+      <w:pPr>
+        <w:pStyle w:val="ndicedeilustraes"/>
+        <w:tabs>
+          <w:tab w:val="right" w:pos="9061"/>
+        </w:tabs>
+        <w:rPr>
+          <w:rFonts w:asciiTheme="minorHAnsi" w:eastAsiaTheme="minorEastAsia" w:hAnsiTheme="minorHAnsi"/>
+          <w:noProof/>
+          <w:sz w:val="22"/>
+          <w:lang w:eastAsia="pt-BR"/>
+        </w:rPr>
+      </w:pPr>
+      <w:hyperlink w:anchor="_Toc461800105" w:history="1">
+        <w:r>
+          <w:rPr>
+            <w:rStyle w:val="Hyperlink"/>
+            <w:noProof/>
+          </w:rPr>
+          <w:t>Figura 4 - Ultimo consumo de 16 de setembro as 12h e 09 minutos</w:t>
+        </w:r>
+        <w:r>
+          <w:rPr>
+            <w:noProof/>
+            <w:webHidden/>
+          </w:rPr>
+          <w:tab/>
+        </w:r>
+        <w:r>
+          <w:rPr>
+            <w:noProof/>
+            <w:webHidden/>
+          </w:rPr>
+          <w:fldChar w:fldCharType="begin"/>
+        </w:r>
+        <w:r>
+          <w:rPr>
+            <w:noProof/>
+            <w:webHidden/>
+          </w:rPr>
+          <w:instrText xml:space="preserve"> PAGEREF _Toc461800105 \h </w:instrText>
+        </w:r>
+        <w:r>
+          <w:rPr>
+            <w:noProof/>
+            <w:webHidden/>
+          </w:rPr>
+        </w:r>
+        <w:r>
+          <w:rPr>
+            <w:noProof/>
+            <w:webHidden/>
+          </w:rPr>
+          <w:fldChar w:fldCharType="separate"/>
+        </w:r>
+        <w:r>
+          <w:rPr>
+            <w:noProof/>
+            <w:webHidden/>
+          </w:rPr>
+          <w:t>9</w:t>
+        </w:r>
+        <w:r>
+          <w:rPr>
+            <w:noProof/>
+            <w:webHidden/>
+          </w:rPr>
+          <w:fldChar w:fldCharType="end"/>
+        </w:r>
+      </w:hyperlink>
+    </w:p>
+    <w:p>
+      <w:pPr>
+        <w:pStyle w:val="ndicedeilustraes"/>
+        <w:tabs>
+          <w:tab w:val="right" w:pos="9061"/>
+        </w:tabs>
+        <w:rPr>
+          <w:rFonts w:asciiTheme="minorHAnsi" w:eastAsiaTheme="minorEastAsia" w:hAnsiTheme="minorHAnsi"/>
+          <w:noProof/>
+          <w:sz w:val="22"/>
+          <w:lang w:eastAsia="pt-BR"/>
+        </w:rPr>
+      </w:pPr>
+      <w:hyperlink w:anchor="_Toc461800106" w:history="1">
+        <w:r>
+          <w:rPr>
+            <w:rStyle w:val="Hyperlink"/>
+            <w:noProof/>
+          </w:rPr>
+          <w:t>Figura 5 - Último consumo de 16 de setembro as 12h e 10 minutos</w:t>
+        </w:r>
+        <w:r>
+          <w:rPr>
+            <w:noProof/>
+            <w:webHidden/>
+          </w:rPr>
+          <w:tab/>
+        </w:r>
+        <w:r>
+          <w:rPr>
+            <w:noProof/>
+            <w:webHidden/>
+          </w:rPr>
+          <w:fldChar w:fldCharType="begin"/>
+        </w:r>
+        <w:r>
+          <w:rPr>
+            <w:noProof/>
+            <w:webHidden/>
+          </w:rPr>
+          <w:instrText xml:space="preserve"> PAGEREF _Toc461800106 \h </w:instrText>
+        </w:r>
+        <w:r>
+          <w:rPr>
+            <w:noProof/>
+            <w:webHidden/>
+          </w:rPr>
+        </w:r>
+        <w:r>
+          <w:rPr>
+            <w:noProof/>
+            <w:webHidden/>
+          </w:rPr>
+          <w:fldChar w:fldCharType="separate"/>
+        </w:r>
+        <w:r>
+          <w:rPr>
+            <w:noProof/>
+            <w:webHidden/>
+          </w:rPr>
+          <w:t>9</w:t>
+        </w:r>
+        <w:r>
+          <w:rPr>
+            <w:noProof/>
+            <w:webHidden/>
+          </w:rPr>
+          <w:fldChar w:fldCharType="end"/>
+        </w:r>
+      </w:hyperlink>
+    </w:p>
+    <w:p>
+      <w:pPr>
+        <w:pStyle w:val="ndicedeilustraes"/>
+        <w:tabs>
+          <w:tab w:val="right" w:pos="9061"/>
+        </w:tabs>
+        <w:rPr>
+          <w:rFonts w:asciiTheme="minorHAnsi" w:eastAsiaTheme="minorEastAsia" w:hAnsiTheme="minorHAnsi"/>
+          <w:noProof/>
+          <w:sz w:val="22"/>
+          <w:lang w:eastAsia="pt-BR"/>
+        </w:rPr>
+      </w:pPr>
+      <w:hyperlink w:anchor="_Toc461800107" w:history="1">
+        <w:r>
+          <w:rPr>
+            <w:rStyle w:val="Hyperlink"/>
+            <w:noProof/>
+          </w:rPr>
+          <w:t xml:space="preserve">Figura 6 - Painel de </w:t>
+        </w:r>
+        <w:r>
+          <w:rPr>
+            <w:rStyle w:val="Hyperlink"/>
+            <w:i/>
+            <w:noProof/>
+          </w:rPr>
+          <w:t>login</w:t>
+        </w:r>
+        <w:r>
+          <w:rPr>
+            <w:noProof/>
+            <w:webHidden/>
+          </w:rPr>
+          <w:tab/>
+        </w:r>
+        <w:r>
+          <w:rPr>
+            <w:noProof/>
+            <w:webHidden/>
+          </w:rPr>
+          <w:fldChar w:fldCharType="begin"/>
+        </w:r>
+        <w:r>
+          <w:rPr>
+            <w:noProof/>
+            <w:webHidden/>
+          </w:rPr>
+          <w:instrText xml:space="preserve"> PAGEREF _Toc461800107 \h </w:instrText>
+        </w:r>
+        <w:r>
+          <w:rPr>
+            <w:noProof/>
+            <w:webHidden/>
+          </w:rPr>
+        </w:r>
+        <w:r>
+          <w:rPr>
+            <w:noProof/>
+            <w:webHidden/>
+          </w:rPr>
+          <w:fldChar w:fldCharType="separate"/>
+        </w:r>
+        <w:r>
+          <w:rPr>
+            <w:noProof/>
+            <w:webHidden/>
+          </w:rPr>
+          <w:t>10</w:t>
+        </w:r>
+        <w:r>
+          <w:rPr>
+            <w:noProof/>
+            <w:webHidden/>
+          </w:rPr>
+          <w:fldChar w:fldCharType="end"/>
+        </w:r>
+      </w:hyperlink>
+    </w:p>
+    <w:p>
+      <w:pPr>
+        <w:pStyle w:val="ndicedeilustraes"/>
+        <w:tabs>
+          <w:tab w:val="right" w:pos="9061"/>
+        </w:tabs>
+        <w:rPr>
+          <w:rFonts w:asciiTheme="minorHAnsi" w:eastAsiaTheme="minorEastAsia" w:hAnsiTheme="minorHAnsi"/>
+          <w:noProof/>
+          <w:sz w:val="22"/>
+          <w:lang w:eastAsia="pt-BR"/>
+        </w:rPr>
+      </w:pPr>
+      <w:hyperlink w:anchor="_Toc461800108" w:history="1">
+        <w:r>
+          <w:rPr>
+            <w:rStyle w:val="Hyperlink"/>
+            <w:noProof/>
+          </w:rPr>
+          <w:t>Figura 7 - Gráficos de apresentação de resultados</w:t>
+        </w:r>
+        <w:r>
+          <w:rPr>
+            <w:noProof/>
+            <w:webHidden/>
+          </w:rPr>
+          <w:tab/>
+        </w:r>
+        <w:r>
+          <w:rPr>
+            <w:noProof/>
+            <w:webHidden/>
+          </w:rPr>
+          <w:fldChar w:fldCharType="begin"/>
+        </w:r>
+        <w:r>
+          <w:rPr>
+            <w:noProof/>
+            <w:webHidden/>
+          </w:rPr>
+          <w:instrText xml:space="preserve"> PAGEREF _Toc461800108 \h </w:instrText>
         </w:r>
         <w:r>
           <w:rPr>
@@ -849,73 +1157,74 @@
     </w:p>
     <w:p>
       <w:pPr>
+        <w:pStyle w:val="ndicedeilustraes"/>
         <w:tabs>
-          <w:tab w:val="left" w:pos="8789"/>
+          <w:tab w:val="right" w:pos="9061"/>
         </w:tabs>
-        <w:ind w:firstLine="0"/>
-        <w:rPr>
+        <w:rPr>
+          <w:rFonts w:asciiTheme="minorHAnsi" w:eastAsiaTheme="minorEastAsia" w:hAnsiTheme="minorHAnsi"/>
           <w:noProof/>
-          <w:lang w:val="en-US"/>
-        </w:rPr>
-      </w:pPr>
-      <w:r>
-        <w:rPr>
-          <w:noProof/>
-          <w:lang w:val="en-US"/>
-        </w:rPr>
-        <w:t xml:space="preserve">Figura 4 - </w:t>
-      </w:r>
-      <w:r>
-        <w:rPr>
-          <w:rFonts w:cs="Times New Roman"/>
-          <w:noProof/>
-          <w:lang w:val="en-US"/>
-        </w:rPr>
-        <w:t xml:space="preserve">Modelo gráfico </w:t>
-      </w:r>
-      <w:r>
-        <w:rPr>
-          <w:rFonts w:cs="Times New Roman"/>
-          <w:i/>
-          <w:noProof/>
-          <w:lang w:val="en-US"/>
-        </w:rPr>
-        <w:t>highcharts</w:t>
-      </w:r>
-      <w:r>
-        <w:rPr>
-          <w:rFonts w:cs="Times New Roman"/>
-          <w:noProof/>
-          <w:lang w:val="en-US"/>
-        </w:rPr>
-        <w:t xml:space="preserve"> - </w:t>
-      </w:r>
-      <w:r>
-        <w:rPr>
-          <w:rFonts w:cs="Times New Roman"/>
-          <w:i/>
-          <w:noProof/>
-          <w:lang w:val="en-US"/>
-        </w:rPr>
-        <w:t>Column, line and pie</w:t>
-      </w:r>
-      <w:r>
-        <w:rPr>
-          <w:rFonts w:cs="Times New Roman"/>
-          <w:noProof/>
-          <w:lang w:val="en-US"/>
-        </w:rPr>
-        <w:t>.</w:t>
-      </w:r>
-      <w:r>
-        <w:rPr>
-          <w:rFonts w:cs="Times New Roman"/>
-          <w:noProof/>
-          <w:lang w:val="en-US"/>
-        </w:rPr>
-        <w:tab/>
-        <w:t>17</w:t>
-      </w:r>
+          <w:sz w:val="22"/>
+          <w:lang w:eastAsia="pt-BR"/>
+        </w:rPr>
+      </w:pPr>
+      <w:hyperlink w:anchor="_Toc461800109" w:history="1">
+        <w:r>
+          <w:rPr>
+            <w:rStyle w:val="Hyperlink"/>
+            <w:noProof/>
+          </w:rPr>
+          <w:t>Figura 8 - Testes e validações com alicate amperímetro</w:t>
+        </w:r>
+        <w:r>
+          <w:rPr>
+            <w:noProof/>
+            <w:webHidden/>
+          </w:rPr>
+          <w:tab/>
+        </w:r>
+        <w:r>
+          <w:rPr>
+            <w:noProof/>
+            <w:webHidden/>
+          </w:rPr>
+          <w:fldChar w:fldCharType="begin"/>
+        </w:r>
+        <w:r>
+          <w:rPr>
+            <w:noProof/>
+            <w:webHidden/>
+          </w:rPr>
+          <w:instrText xml:space="preserve"> PAGEREF _Toc461800109 \h </w:instrText>
+        </w:r>
+        <w:r>
+          <w:rPr>
+            <w:noProof/>
+            <w:webHidden/>
+          </w:rPr>
+        </w:r>
+        <w:r>
+          <w:rPr>
+            <w:noProof/>
+            <w:webHidden/>
+          </w:rPr>
+          <w:fldChar w:fldCharType="separate"/>
+        </w:r>
+        <w:r>
+          <w:rPr>
+            <w:noProof/>
+            <w:webHidden/>
+          </w:rPr>
+          <w:t>11</w:t>
+        </w:r>
+        <w:r>
+          <w:rPr>
+            <w:noProof/>
+            <w:webHidden/>
+          </w:rPr>
+          <w:fldChar w:fldCharType="end"/>
+        </w:r>
+      </w:hyperlink>
     </w:p>
     <w:p>
       <w:pPr>
@@ -954,825 +1263,6 @@
           <w:lang w:val="en-US"/>
         </w:rPr>
         <w:br w:type="page"/>
-      </w:r>
-    </w:p>
-    <w:p>
-      <w:pPr>
-        <w:pStyle w:val="Capa-Tulos"/>
-      </w:pPr>
-      <w:r>
-        <w:lastRenderedPageBreak/>
-        <w:t>LISTA DE ABREVIATURAS E SIGLAS</w:t>
-      </w:r>
-    </w:p>
-    <w:p>
-      <w:pPr>
-        <w:jc w:val="center"/>
-        <w:rPr>
-          <w:rFonts w:cs="Times New Roman"/>
-          <w:szCs w:val="28"/>
-        </w:rPr>
-      </w:pPr>
-    </w:p>
-    <w:p>
-      <w:pPr>
-        <w:ind w:firstLine="0"/>
-        <w:jc w:val="left"/>
-        <w:rPr>
-          <w:rFonts w:cs="Times New Roman"/>
-          <w:szCs w:val="24"/>
-        </w:rPr>
-      </w:pPr>
-      <w:r>
-        <w:rPr>
-          <w:rFonts w:cs="Times New Roman"/>
-          <w:iCs/>
-          <w:szCs w:val="24"/>
-        </w:rPr>
-        <w:t>AC</w:t>
-      </w:r>
-      <w:r>
-        <w:rPr>
-          <w:rFonts w:cs="Times New Roman"/>
-          <w:iCs/>
-          <w:szCs w:val="24"/>
-        </w:rPr>
-        <w:tab/>
-      </w:r>
-      <w:r>
-        <w:rPr>
-          <w:rFonts w:cs="Times New Roman"/>
-          <w:iCs/>
-          <w:szCs w:val="24"/>
-        </w:rPr>
-        <w:tab/>
-        <w:t>Corrente Alternada</w:t>
-      </w:r>
-    </w:p>
-    <w:p>
-      <w:pPr>
-        <w:ind w:firstLine="0"/>
-        <w:rPr>
-          <w:rFonts w:cs="Times New Roman"/>
-          <w:szCs w:val="24"/>
-          <w:lang w:val="en-US"/>
-        </w:rPr>
-      </w:pPr>
-      <w:r>
-        <w:rPr>
-          <w:rFonts w:cs="Times New Roman"/>
-          <w:szCs w:val="24"/>
-          <w:lang w:val="en-US"/>
-        </w:rPr>
-        <w:t>ANSI</w:t>
-      </w:r>
-      <w:r>
-        <w:rPr>
-          <w:rFonts w:cs="Times New Roman"/>
-          <w:szCs w:val="24"/>
-          <w:lang w:val="en-US"/>
-        </w:rPr>
-        <w:tab/>
-      </w:r>
-      <w:r>
-        <w:rPr>
-          <w:rFonts w:cs="Times New Roman"/>
-          <w:szCs w:val="24"/>
-          <w:lang w:val="en-US"/>
-        </w:rPr>
-        <w:tab/>
-      </w:r>
-      <w:r>
-        <w:rPr>
-          <w:rFonts w:cs="Times New Roman"/>
-          <w:i/>
-          <w:szCs w:val="24"/>
-          <w:lang w:val="en-US"/>
-        </w:rPr>
-        <w:t>American National Standards Institute</w:t>
-      </w:r>
-    </w:p>
-    <w:p>
-      <w:pPr>
-        <w:ind w:firstLine="0"/>
-        <w:jc w:val="left"/>
-        <w:rPr>
-          <w:rFonts w:cs="Times New Roman"/>
-          <w:i/>
-          <w:szCs w:val="24"/>
-          <w:lang w:val="en-US"/>
-        </w:rPr>
-      </w:pPr>
-      <w:r>
-        <w:rPr>
-          <w:rFonts w:cs="Times New Roman"/>
-          <w:szCs w:val="24"/>
-          <w:lang w:val="en-US"/>
-        </w:rPr>
-        <w:t>API</w:t>
-      </w:r>
-      <w:r>
-        <w:rPr>
-          <w:rFonts w:cs="Times New Roman"/>
-          <w:szCs w:val="24"/>
-          <w:lang w:val="en-US"/>
-        </w:rPr>
-        <w:tab/>
-      </w:r>
-      <w:r>
-        <w:rPr>
-          <w:rFonts w:cs="Times New Roman"/>
-          <w:szCs w:val="24"/>
-          <w:lang w:val="en-US"/>
-        </w:rPr>
-        <w:tab/>
-      </w:r>
-      <w:r>
-        <w:rPr>
-          <w:rFonts w:cs="Times New Roman"/>
-          <w:i/>
-          <w:szCs w:val="24"/>
-          <w:lang w:val="en-US"/>
-        </w:rPr>
-        <w:t>Application Programming Interface</w:t>
-      </w:r>
-    </w:p>
-    <w:p>
-      <w:pPr>
-        <w:ind w:firstLine="0"/>
-        <w:jc w:val="left"/>
-        <w:rPr>
-          <w:rFonts w:cs="Times New Roman"/>
-          <w:szCs w:val="24"/>
-          <w:lang w:val="en-US"/>
-        </w:rPr>
-      </w:pPr>
-      <w:r>
-        <w:rPr>
-          <w:rFonts w:cs="Times New Roman"/>
-          <w:szCs w:val="24"/>
-          <w:lang w:val="en-US"/>
-        </w:rPr>
-        <w:t>ARM</w:t>
-      </w:r>
-      <w:r>
-        <w:rPr>
-          <w:rFonts w:cs="Times New Roman"/>
-          <w:szCs w:val="24"/>
-          <w:lang w:val="en-US"/>
-        </w:rPr>
-        <w:tab/>
-      </w:r>
-      <w:r>
-        <w:rPr>
-          <w:rFonts w:cs="Times New Roman"/>
-          <w:szCs w:val="24"/>
-          <w:lang w:val="en-US"/>
-        </w:rPr>
-        <w:tab/>
-      </w:r>
-      <w:r>
-        <w:rPr>
-          <w:rFonts w:cs="Times New Roman"/>
-          <w:i/>
-          <w:szCs w:val="24"/>
-          <w:lang w:val="en-US"/>
-        </w:rPr>
-        <w:t>Advanced RISC Machine</w:t>
-      </w:r>
-    </w:p>
-    <w:p>
-      <w:pPr>
-        <w:ind w:firstLine="0"/>
-        <w:jc w:val="left"/>
-        <w:rPr>
-          <w:rFonts w:cs="Times New Roman"/>
-          <w:i/>
-          <w:szCs w:val="24"/>
-          <w:lang w:val="en-US"/>
-        </w:rPr>
-      </w:pPr>
-      <w:r>
-        <w:rPr>
-          <w:rFonts w:cs="Times New Roman"/>
-          <w:szCs w:val="24"/>
-          <w:lang w:val="en-US"/>
-        </w:rPr>
-        <w:t>CSS</w:t>
-      </w:r>
-      <w:r>
-        <w:rPr>
-          <w:rFonts w:cs="Times New Roman"/>
-          <w:szCs w:val="24"/>
-          <w:lang w:val="en-US"/>
-        </w:rPr>
-        <w:tab/>
-      </w:r>
-      <w:r>
-        <w:rPr>
-          <w:rFonts w:cs="Times New Roman"/>
-          <w:szCs w:val="24"/>
-          <w:lang w:val="en-US"/>
-        </w:rPr>
-        <w:tab/>
-      </w:r>
-      <w:r>
-        <w:rPr>
-          <w:rFonts w:cs="Times New Roman"/>
-          <w:i/>
-          <w:szCs w:val="24"/>
-          <w:lang w:val="en-US"/>
-        </w:rPr>
-        <w:t>Cascading Style Sheet</w:t>
-      </w:r>
-    </w:p>
-    <w:p>
-      <w:pPr>
-        <w:ind w:firstLine="0"/>
-        <w:jc w:val="left"/>
-        <w:rPr>
-          <w:rFonts w:cs="Times New Roman"/>
-          <w:i/>
-          <w:szCs w:val="24"/>
-          <w:lang w:val="en-US"/>
-        </w:rPr>
-      </w:pPr>
-      <w:r>
-        <w:rPr>
-          <w:rFonts w:cs="Times New Roman"/>
-          <w:szCs w:val="24"/>
-          <w:lang w:val="en-US"/>
-        </w:rPr>
-        <w:t>GPL</w:t>
-      </w:r>
-      <w:r>
-        <w:rPr>
-          <w:rFonts w:cs="Times New Roman"/>
-          <w:szCs w:val="24"/>
-          <w:lang w:val="en-US"/>
-        </w:rPr>
-        <w:tab/>
-      </w:r>
-      <w:r>
-        <w:rPr>
-          <w:rFonts w:cs="Times New Roman"/>
-          <w:szCs w:val="24"/>
-          <w:lang w:val="en-US"/>
-        </w:rPr>
-        <w:tab/>
-      </w:r>
-      <w:r>
-        <w:rPr>
-          <w:rFonts w:cs="Times New Roman"/>
-          <w:i/>
-          <w:szCs w:val="24"/>
-          <w:lang w:val="en-US"/>
-        </w:rPr>
-        <w:t>General Public License</w:t>
-      </w:r>
-    </w:p>
-    <w:p>
-      <w:pPr>
-        <w:ind w:firstLine="0"/>
-        <w:jc w:val="left"/>
-        <w:rPr>
-          <w:rFonts w:cs="Times New Roman"/>
-          <w:i/>
-          <w:szCs w:val="24"/>
-          <w:lang w:val="en-US"/>
-        </w:rPr>
-      </w:pPr>
-      <w:r>
-        <w:rPr>
-          <w:rFonts w:cs="Times New Roman"/>
-          <w:szCs w:val="24"/>
-          <w:lang w:val="en-US"/>
-        </w:rPr>
-        <w:t>HTML</w:t>
-      </w:r>
-      <w:r>
-        <w:rPr>
-          <w:rFonts w:cs="Times New Roman"/>
-          <w:i/>
-          <w:szCs w:val="24"/>
-          <w:lang w:val="en-US"/>
-        </w:rPr>
-        <w:t xml:space="preserve"> </w:t>
-      </w:r>
-      <w:r>
-        <w:rPr>
-          <w:rFonts w:cs="Times New Roman"/>
-          <w:i/>
-          <w:szCs w:val="24"/>
-          <w:lang w:val="en-US"/>
-        </w:rPr>
-        <w:tab/>
-        <w:t>HyperText Markup Language</w:t>
-      </w:r>
-    </w:p>
-    <w:p>
-      <w:pPr>
-        <w:ind w:firstLine="0"/>
-        <w:jc w:val="left"/>
-        <w:rPr>
-          <w:rFonts w:cs="Times New Roman"/>
-          <w:i/>
-          <w:szCs w:val="24"/>
-          <w:lang w:val="en-US"/>
-        </w:rPr>
-      </w:pPr>
-      <w:r>
-        <w:rPr>
-          <w:rFonts w:cs="Times New Roman"/>
-          <w:szCs w:val="24"/>
-          <w:lang w:val="en-US"/>
-        </w:rPr>
-        <w:t>HTTP</w:t>
-      </w:r>
-      <w:r>
-        <w:rPr>
-          <w:rFonts w:cs="Times New Roman"/>
-          <w:szCs w:val="24"/>
-          <w:lang w:val="en-US"/>
-        </w:rPr>
-        <w:tab/>
-      </w:r>
-      <w:r>
-        <w:rPr>
-          <w:rFonts w:cs="Times New Roman"/>
-          <w:szCs w:val="24"/>
-          <w:lang w:val="en-US"/>
-        </w:rPr>
-        <w:tab/>
-      </w:r>
-      <w:r>
-        <w:rPr>
-          <w:rFonts w:cs="Times New Roman"/>
-          <w:i/>
-          <w:szCs w:val="24"/>
-          <w:lang w:val="en-US"/>
-        </w:rPr>
-        <w:t>Hypertext Transfer Protocol</w:t>
-      </w:r>
-    </w:p>
-    <w:p>
-      <w:pPr>
-        <w:ind w:firstLine="0"/>
-        <w:rPr>
-          <w:rFonts w:cs="Times New Roman"/>
-          <w:i/>
-          <w:szCs w:val="24"/>
-          <w:lang w:val="en-US"/>
-        </w:rPr>
-      </w:pPr>
-      <w:r>
-        <w:rPr>
-          <w:rFonts w:cs="Times New Roman"/>
-          <w:szCs w:val="24"/>
-          <w:lang w:val="en-US"/>
-        </w:rPr>
-        <w:t>IDE</w:t>
-      </w:r>
-      <w:r>
-        <w:rPr>
-          <w:rFonts w:cs="Times New Roman"/>
-          <w:szCs w:val="24"/>
-          <w:lang w:val="en-US"/>
-        </w:rPr>
-        <w:tab/>
-      </w:r>
-      <w:r>
-        <w:rPr>
-          <w:rFonts w:cs="Times New Roman"/>
-          <w:szCs w:val="24"/>
-          <w:lang w:val="en-US"/>
-        </w:rPr>
-        <w:tab/>
-      </w:r>
-      <w:r>
-        <w:rPr>
-          <w:rFonts w:cs="Times New Roman"/>
-          <w:i/>
-          <w:szCs w:val="24"/>
-          <w:lang w:val="en-US"/>
-        </w:rPr>
-        <w:t>Integrated Development Environment</w:t>
-      </w:r>
-    </w:p>
-    <w:p>
-      <w:pPr>
-        <w:ind w:firstLine="0"/>
-        <w:rPr>
-          <w:rFonts w:cs="Times New Roman"/>
-          <w:szCs w:val="24"/>
-          <w:lang w:val="en-US"/>
-        </w:rPr>
-      </w:pPr>
-      <w:r>
-        <w:rPr>
-          <w:rFonts w:cs="Times New Roman"/>
-          <w:szCs w:val="24"/>
-          <w:lang w:val="en-US"/>
-        </w:rPr>
-        <w:t>I/O</w:t>
-      </w:r>
-      <w:r>
-        <w:rPr>
-          <w:rFonts w:cs="Times New Roman"/>
-          <w:szCs w:val="24"/>
-          <w:lang w:val="en-US"/>
-        </w:rPr>
-        <w:tab/>
-      </w:r>
-      <w:r>
-        <w:rPr>
-          <w:rFonts w:cs="Times New Roman"/>
-          <w:szCs w:val="24"/>
-          <w:lang w:val="en-US"/>
-        </w:rPr>
-        <w:tab/>
-      </w:r>
-      <w:r>
-        <w:rPr>
-          <w:rFonts w:cs="Times New Roman"/>
-          <w:i/>
-          <w:szCs w:val="24"/>
-          <w:lang w:val="en-US"/>
-        </w:rPr>
-        <w:t>Input/Output</w:t>
-      </w:r>
-    </w:p>
-    <w:p>
-      <w:pPr>
-        <w:ind w:firstLine="0"/>
-        <w:rPr>
-          <w:rFonts w:cs="Times New Roman"/>
-          <w:i/>
-          <w:szCs w:val="24"/>
-          <w:lang w:val="en-US"/>
-        </w:rPr>
-      </w:pPr>
-      <w:r>
-        <w:rPr>
-          <w:rFonts w:cs="Times New Roman"/>
-          <w:szCs w:val="24"/>
-          <w:lang w:val="en-US"/>
-        </w:rPr>
-        <w:t>Io</w:t>
-      </w:r>
-      <w:r>
-        <w:rPr>
-          <w:rFonts w:cs="Times New Roman"/>
-          <w:szCs w:val="24"/>
-          <w:lang w:val="en-US"/>
-        </w:rPr>
-        <w:t>T</w:t>
-      </w:r>
-      <w:r>
-        <w:rPr>
-          <w:rFonts w:cs="Times New Roman"/>
-          <w:szCs w:val="24"/>
-          <w:lang w:val="en-US"/>
-        </w:rPr>
-        <w:tab/>
-      </w:r>
-      <w:r>
-        <w:rPr>
-          <w:rFonts w:cs="Times New Roman"/>
-          <w:szCs w:val="24"/>
-          <w:lang w:val="en-US"/>
-        </w:rPr>
-        <w:tab/>
-      </w:r>
-      <w:r>
-        <w:rPr>
-          <w:rFonts w:cs="Times New Roman"/>
-          <w:i/>
-          <w:szCs w:val="24"/>
-          <w:lang w:val="en-US"/>
-        </w:rPr>
-        <w:t>Internet of Things</w:t>
-      </w:r>
-    </w:p>
-    <w:p>
-      <w:pPr>
-        <w:ind w:firstLine="0"/>
-        <w:rPr>
-          <w:rFonts w:cs="Times New Roman"/>
-          <w:szCs w:val="24"/>
-          <w:lang w:val="en-US"/>
-        </w:rPr>
-      </w:pPr>
-      <w:r>
-        <w:rPr>
-          <w:rFonts w:cs="Times New Roman"/>
-          <w:szCs w:val="24"/>
-          <w:lang w:val="en-US"/>
-        </w:rPr>
-        <w:t>MIT</w:t>
-      </w:r>
-      <w:r>
-        <w:rPr>
-          <w:rFonts w:cs="Times New Roman"/>
-          <w:szCs w:val="24"/>
-          <w:lang w:val="en-US"/>
-        </w:rPr>
-        <w:tab/>
-      </w:r>
-      <w:r>
-        <w:rPr>
-          <w:rFonts w:cs="Times New Roman"/>
-          <w:szCs w:val="24"/>
-          <w:lang w:val="en-US"/>
-        </w:rPr>
-        <w:tab/>
-      </w:r>
-      <w:r>
-        <w:rPr>
-          <w:rFonts w:cs="Times New Roman"/>
-          <w:i/>
-          <w:szCs w:val="24"/>
-          <w:lang w:val="en-US"/>
-        </w:rPr>
-        <w:t>Massachusetts Institute of Technology</w:t>
-      </w:r>
-    </w:p>
-    <w:p>
-      <w:pPr>
-        <w:ind w:firstLine="0"/>
-        <w:jc w:val="left"/>
-        <w:rPr>
-          <w:rFonts w:cs="Times New Roman"/>
-          <w:szCs w:val="24"/>
-          <w:lang w:val="en-US"/>
-        </w:rPr>
-      </w:pPr>
-      <w:r>
-        <w:rPr>
-          <w:rFonts w:cs="Times New Roman"/>
-          <w:szCs w:val="24"/>
-          <w:lang w:val="en-US"/>
-        </w:rPr>
-        <w:t xml:space="preserve">REST </w:t>
-      </w:r>
-      <w:r>
-        <w:rPr>
-          <w:rFonts w:cs="Times New Roman"/>
-          <w:szCs w:val="24"/>
-          <w:lang w:val="en-US"/>
-        </w:rPr>
-        <w:tab/>
-      </w:r>
-      <w:r>
-        <w:rPr>
-          <w:rFonts w:cs="Times New Roman"/>
-          <w:szCs w:val="24"/>
-          <w:lang w:val="en-US"/>
-        </w:rPr>
-        <w:tab/>
-      </w:r>
-      <w:r>
-        <w:rPr>
-          <w:rFonts w:cs="Times New Roman"/>
-          <w:i/>
-          <w:szCs w:val="24"/>
-          <w:lang w:val="en-US"/>
-        </w:rPr>
-        <w:t>Representational State Transfer</w:t>
-      </w:r>
-    </w:p>
-    <w:p>
-      <w:pPr>
-        <w:ind w:firstLine="0"/>
-        <w:jc w:val="left"/>
-        <w:rPr>
-          <w:rFonts w:cs="Times New Roman"/>
-          <w:i/>
-          <w:szCs w:val="24"/>
-        </w:rPr>
-      </w:pPr>
-      <w:r>
-        <w:rPr>
-          <w:rFonts w:cs="Times New Roman"/>
-          <w:szCs w:val="24"/>
-        </w:rPr>
-        <w:t>SVG</w:t>
-      </w:r>
-      <w:r>
-        <w:rPr>
-          <w:rFonts w:cs="Times New Roman"/>
-          <w:szCs w:val="24"/>
-        </w:rPr>
-        <w:tab/>
-      </w:r>
-      <w:r>
-        <w:rPr>
-          <w:rFonts w:cs="Times New Roman"/>
-          <w:szCs w:val="24"/>
-        </w:rPr>
-        <w:tab/>
-      </w:r>
-      <w:r>
-        <w:rPr>
-          <w:rFonts w:cs="Times New Roman"/>
-          <w:i/>
-          <w:szCs w:val="24"/>
-        </w:rPr>
-        <w:t>Scalable Vector Graphics</w:t>
-      </w:r>
-    </w:p>
-    <w:p>
-      <w:pPr>
-        <w:ind w:firstLine="0"/>
-        <w:jc w:val="left"/>
-        <w:rPr>
-          <w:rFonts w:cs="Times New Roman"/>
-          <w:szCs w:val="24"/>
-        </w:rPr>
-      </w:pPr>
-      <w:r>
-        <w:rPr>
-          <w:rFonts w:cs="Times New Roman"/>
-          <w:szCs w:val="24"/>
-        </w:rPr>
-        <w:t>TC</w:t>
-      </w:r>
-      <w:r>
-        <w:rPr>
-          <w:rFonts w:cs="Times New Roman"/>
-          <w:szCs w:val="24"/>
-        </w:rPr>
-        <w:tab/>
-      </w:r>
-      <w:r>
-        <w:rPr>
-          <w:rFonts w:cs="Times New Roman"/>
-          <w:szCs w:val="24"/>
-        </w:rPr>
-        <w:tab/>
-        <w:t>Transformador de Corrente</w:t>
-      </w:r>
-    </w:p>
-    <w:p>
-      <w:pPr>
-        <w:ind w:firstLine="0"/>
-        <w:jc w:val="left"/>
-        <w:rPr>
-          <w:rFonts w:cs="Times New Roman"/>
-          <w:szCs w:val="24"/>
-          <w:lang w:val="en-US"/>
-        </w:rPr>
-      </w:pPr>
-      <w:r>
-        <w:rPr>
-          <w:rFonts w:cs="Times New Roman"/>
-          <w:szCs w:val="24"/>
-          <w:lang w:val="en-US"/>
-        </w:rPr>
-        <w:t xml:space="preserve">USB </w:t>
-      </w:r>
-      <w:r>
-        <w:rPr>
-          <w:rFonts w:cs="Times New Roman"/>
-          <w:szCs w:val="24"/>
-          <w:lang w:val="en-US"/>
-        </w:rPr>
-        <w:tab/>
-      </w:r>
-      <w:r>
-        <w:rPr>
-          <w:rFonts w:cs="Times New Roman"/>
-          <w:szCs w:val="24"/>
-          <w:lang w:val="en-US"/>
-        </w:rPr>
-        <w:tab/>
-      </w:r>
-      <w:r>
-        <w:rPr>
-          <w:rFonts w:cs="Times New Roman"/>
-          <w:i/>
-          <w:szCs w:val="24"/>
-          <w:lang w:val="en-US"/>
-        </w:rPr>
-        <w:t>Universal Serial Bus</w:t>
-      </w:r>
-    </w:p>
-    <w:p>
-      <w:pPr>
-        <w:ind w:firstLine="0"/>
-        <w:jc w:val="left"/>
-        <w:rPr>
-          <w:rFonts w:cs="Times New Roman"/>
-          <w:i/>
-          <w:iCs/>
-          <w:szCs w:val="24"/>
-          <w:lang w:val="en-US"/>
-        </w:rPr>
-      </w:pPr>
-      <w:r>
-        <w:rPr>
-          <w:rFonts w:cs="Times New Roman"/>
-          <w:iCs/>
-          <w:szCs w:val="24"/>
-          <w:lang w:val="en-US"/>
-        </w:rPr>
-        <w:t>VML</w:t>
-      </w:r>
-      <w:r>
-        <w:rPr>
-          <w:rFonts w:cs="Times New Roman"/>
-          <w:iCs/>
-          <w:szCs w:val="24"/>
-          <w:lang w:val="en-US"/>
-        </w:rPr>
-        <w:tab/>
-      </w:r>
-      <w:r>
-        <w:rPr>
-          <w:rFonts w:cs="Times New Roman"/>
-          <w:iCs/>
-          <w:szCs w:val="24"/>
-          <w:lang w:val="en-US"/>
-        </w:rPr>
-        <w:tab/>
-      </w:r>
-      <w:r>
-        <w:rPr>
-          <w:rFonts w:cs="Times New Roman"/>
-          <w:i/>
-          <w:iCs/>
-          <w:szCs w:val="24"/>
-          <w:lang w:val="en-US"/>
-        </w:rPr>
-        <w:t>Vector Markup Language</w:t>
-      </w:r>
-    </w:p>
-    <w:p>
-      <w:pPr>
-        <w:ind w:firstLine="0"/>
-        <w:jc w:val="left"/>
-        <w:rPr>
-          <w:i/>
-          <w:lang w:val="en-US"/>
-        </w:rPr>
-      </w:pPr>
-      <w:r>
-        <w:rPr>
-          <w:lang w:val="en-US"/>
-        </w:rPr>
-        <w:t>W3C</w:t>
-      </w:r>
-      <w:r>
-        <w:rPr>
-          <w:lang w:val="en-US"/>
-        </w:rPr>
-        <w:tab/>
-      </w:r>
-      <w:r>
-        <w:rPr>
-          <w:lang w:val="en-US"/>
-        </w:rPr>
-        <w:tab/>
-      </w:r>
-      <w:r>
-        <w:rPr>
-          <w:i/>
-          <w:lang w:val="en-US"/>
-        </w:rPr>
-        <w:t>World Wide Web Consortium</w:t>
-      </w:r>
-    </w:p>
-    <w:p>
-      <w:pPr>
-        <w:ind w:firstLine="0"/>
-        <w:jc w:val="left"/>
-        <w:rPr>
-          <w:rFonts w:cs="Times New Roman"/>
-          <w:iCs/>
-          <w:szCs w:val="24"/>
-          <w:lang w:val="en-US"/>
-        </w:rPr>
-      </w:pPr>
-      <w:r>
-        <w:rPr>
-          <w:lang w:val="en-US"/>
-        </w:rPr>
-        <w:t>XML</w:t>
-      </w:r>
-      <w:r>
-        <w:rPr>
-          <w:i/>
-          <w:lang w:val="en-US"/>
-        </w:rPr>
-        <w:tab/>
-      </w:r>
-      <w:r>
-        <w:rPr>
-          <w:i/>
-          <w:lang w:val="en-US"/>
-        </w:rPr>
-        <w:tab/>
-        <w:t>eXtensible Markup Language</w:t>
       </w:r>
     </w:p>
     <w:p>
@@ -1793,14 +1283,6 @@
           <w:docGrid w:linePitch="360"/>
         </w:sectPr>
       </w:pPr>
-      <w:r>
-        <w:rPr>
-          <w:rFonts w:cs="Times New Roman"/>
-          <w:szCs w:val="28"/>
-          <w:lang w:val="en-US"/>
-        </w:rPr>
-        <w:br w:type="page"/>
-      </w:r>
     </w:p>
     <w:sdt>
       <w:sdtPr>
@@ -1845,7 +1327,7 @@
             <mc:AlternateContent>
               <mc:Choice Requires="wps">
                 <w:drawing>
-                  <wp:anchor distT="0" distB="0" distL="114300" distR="114300" simplePos="0" relativeHeight="251639296" behindDoc="0" locked="0" layoutInCell="1" allowOverlap="1" wp14:anchorId="6724F744" wp14:editId="102EEBC2">
+                  <wp:anchor distT="0" distB="0" distL="114300" distR="114300" simplePos="0" relativeHeight="251639296" behindDoc="0" locked="0" layoutInCell="1" allowOverlap="1" wp14:anchorId="31DFE58B" wp14:editId="7575CE66">
                     <wp:simplePos x="0" y="0"/>
                     <wp:positionH relativeFrom="column">
                       <wp:posOffset>5486400</wp:posOffset>
@@ -2005,7 +1487,7 @@
             <w:rPr>
               <w:noProof/>
             </w:rPr>
-            <w:instrText xml:space="preserve"> PAGEREF _Toc461194579 \h </w:instrText>
+            <w:instrText xml:space="preserve"> PAGEREF _Toc461800149 \h </w:instrText>
           </w:r>
           <w:r>
             <w:rPr>
@@ -2065,7 +1547,7 @@
             <w:rPr>
               <w:noProof/>
             </w:rPr>
-            <w:instrText xml:space="preserve"> PAGEREF _Toc461194580 \h </w:instrText>
+            <w:instrText xml:space="preserve"> PAGEREF _Toc461800150 \h </w:instrText>
           </w:r>
           <w:r>
             <w:rPr>
@@ -2082,7 +1564,7 @@
             <w:rPr>
               <w:noProof/>
             </w:rPr>
-            <w:t>7</w:t>
+            <w:t>12</w:t>
           </w:r>
           <w:r>
             <w:rPr>
@@ -2113,7 +1595,7 @@
         </w:p>
       </w:sdtContent>
     </w:sdt>
-    <w:bookmarkStart w:id="3" w:name="_Toc461194579"/>
+    <w:bookmarkStart w:id="3" w:name="_Toc461800149"/>
     <w:p>
       <w:pPr>
         <w:pStyle w:val="Ttulo1"/>
@@ -2135,7 +1617,7 @@
         <mc:AlternateContent>
           <mc:Choice Requires="wps">
             <w:drawing>
-              <wp:anchor distT="0" distB="0" distL="114300" distR="114300" simplePos="0" relativeHeight="251667968" behindDoc="0" locked="0" layoutInCell="1" allowOverlap="1" wp14:anchorId="73173535" wp14:editId="5C613A3F">
+              <wp:anchor distT="0" distB="0" distL="114300" distR="114300" simplePos="0" relativeHeight="251667968" behindDoc="0" locked="0" layoutInCell="1" allowOverlap="1" wp14:anchorId="437C1524" wp14:editId="0A43EA1C">
                 <wp:simplePos x="0" y="0"/>
                 <wp:positionH relativeFrom="column">
                   <wp:posOffset>5485765</wp:posOffset>
@@ -2222,7 +1704,7 @@
         <mc:AlternateContent>
           <mc:Choice Requires="wps">
             <w:drawing>
-              <wp:anchor distT="0" distB="0" distL="114300" distR="114300" simplePos="0" relativeHeight="251653632" behindDoc="0" locked="0" layoutInCell="1" allowOverlap="1" wp14:anchorId="190476CE" wp14:editId="5B4E703C">
+              <wp:anchor distT="0" distB="0" distL="114300" distR="114300" simplePos="0" relativeHeight="251653632" behindDoc="0" locked="0" layoutInCell="1" allowOverlap="1" wp14:anchorId="6A78FA74" wp14:editId="3E2D1C84">
                 <wp:simplePos x="0" y="0"/>
                 <wp:positionH relativeFrom="column">
                   <wp:posOffset>5486400</wp:posOffset>
@@ -2342,7 +1824,16 @@
         <w:t>Este trabalho teve como objetivo d</w:t>
       </w:r>
       <w:r>
-        <w:t>esenvolver uma aplicação web capaz de gerenciar o consumo de energia elétrica residencial</w:t>
+        <w:t xml:space="preserve">esenvolver uma aplicação </w:t>
+      </w:r>
+      <w:r>
+        <w:rPr>
+          <w:i/>
+        </w:rPr>
+        <w:t>web</w:t>
+      </w:r>
+      <w:r>
+        <w:t xml:space="preserve"> capaz de gerenciar o consumo de energia elétrica residencial</w:t>
       </w:r>
       <w:r>
         <w:t xml:space="preserve">. </w:t>
@@ -2354,16 +1845,31 @@
         <w:t xml:space="preserve">a aplicação </w:t>
       </w:r>
       <w:r>
-        <w:t>deveria c</w:t>
-      </w:r>
-      <w:r>
-        <w:t>oletar e</w:t>
-      </w:r>
-      <w:r>
-        <w:t xml:space="preserve"> medir a energia elétrica dos cô</w:t>
-      </w:r>
-      <w:r>
-        <w:t>modos de uma res</w:t>
+        <w:t>tinha por objetivo</w:t>
+      </w:r>
+      <w:r>
+        <w:t xml:space="preserve"> </w:t>
+      </w:r>
+      <w:r>
+        <w:t>medir e coletar</w:t>
+      </w:r>
+      <w:r>
+        <w:t xml:space="preserve"> a energia elétrica dos </w:t>
+      </w:r>
+      <w:r>
+        <w:t>setores</w:t>
+      </w:r>
+      <w:r>
+        <w:rPr>
+          <w:rStyle w:val="Refdenotaderodap"/>
+        </w:rPr>
+        <w:footnoteReference w:id="1"/>
+      </w:r>
+      <w:r>
+        <w:t xml:space="preserve"> </w:t>
+      </w:r>
+      <w:r>
+        <w:t>de uma res</w:t>
       </w:r>
       <w:r>
         <w:t>idência através de placas eletrô</w:t>
@@ -2378,13 +1884,28 @@
         <w:t>rmazenar os dados colet</w:t>
       </w:r>
       <w:r>
-        <w:t>ados nas nuvens e demonstrar as informações coletadas para os usuários em um ambiente online</w:t>
+        <w:t xml:space="preserve">ados </w:t>
+      </w:r>
+      <w:r>
+        <w:t xml:space="preserve">em um banco de dados externo </w:t>
+      </w:r>
+      <w:r>
+        <w:t xml:space="preserve">e demonstrar as informações coletadas para os usuários em um ambiente </w:t>
+      </w:r>
+      <w:r>
+        <w:rPr>
+          <w:i/>
+        </w:rPr>
+        <w:t>online</w:t>
       </w:r>
       <w:r>
         <w:t>.</w:t>
       </w:r>
     </w:p>
     <w:p>
+      <w:pPr>
+        <w:spacing w:after="0"/>
+      </w:pPr>
       <w:r>
         <w:t xml:space="preserve">Para alcançar os objetivos mencionados foram </w:t>
       </w:r>
@@ -2392,71 +1913,1691 @@
         <w:t>indispensáveis</w:t>
       </w:r>
       <w:r>
-        <w:t xml:space="preserve"> diversas pesquisas para modelagem da arquitetura a ser utilizada e es</w:t>
-      </w:r>
-      <w:bookmarkStart w:id="4" w:name="_GoBack"/>
+        <w:t xml:space="preserve"> diversas pesquisas</w:t>
+      </w:r>
+      <w:r>
+        <w:t xml:space="preserve"> para modelagem da arquitetura </w:t>
+      </w:r>
+      <w:r>
+        <w:t>utilizada e escolha das ferramentas e tecnologias</w:t>
+      </w:r>
+      <w:r>
+        <w:t xml:space="preserve"> </w:t>
+      </w:r>
+      <w:r>
+        <w:t xml:space="preserve">que atenderiam </w:t>
+      </w:r>
+      <w:r>
+        <w:t>da melhor forma a</w:t>
+      </w:r>
+      <w:r>
+        <w:t xml:space="preserve">s </w:t>
+      </w:r>
+      <w:r>
+        <w:t>necessidade</w:t>
+      </w:r>
+      <w:r>
+        <w:t>s</w:t>
+      </w:r>
+      <w:r>
+        <w:t xml:space="preserve"> do trabalho.</w:t>
+      </w:r>
+      <w:r>
+        <w:t xml:space="preserve"> </w:t>
+      </w:r>
+    </w:p>
+    <w:p>
+      <w:pPr>
+        <w:spacing w:after="0"/>
+      </w:pPr>
+      <w:r>
+        <w:t>A arquitetura desenvolvida contou com total desacoplamento entre as camadas</w:t>
+      </w:r>
+      <w:r>
+        <w:t xml:space="preserve"> </w:t>
+      </w:r>
+      <w:r>
+        <w:t>refletindo</w:t>
+      </w:r>
+      <w:r>
+        <w:t xml:space="preserve"> resultados positivos em relação à manutenibilidade do sistema</w:t>
+      </w:r>
+      <w:r>
+        <w:t xml:space="preserve">. </w:t>
+      </w:r>
+      <w:r>
+        <w:t xml:space="preserve">Tendo sido definida a arquitetura e as tecnologias </w:t>
+      </w:r>
+      <w:r>
+        <w:t>utilizadas</w:t>
+      </w:r>
+      <w:r>
+        <w:t xml:space="preserve"> foram</w:t>
+      </w:r>
+      <w:r>
+        <w:t xml:space="preserve"> </w:t>
+      </w:r>
+      <w:r>
+        <w:t>feitas</w:t>
+      </w:r>
+      <w:r>
+        <w:t xml:space="preserve"> as ligações dos equipamentos</w:t>
+      </w:r>
+      <w:r>
+        <w:t xml:space="preserve"> seguidos de protótipos de produto final</w:t>
+      </w:r>
+      <w:r>
+        <w:t>,</w:t>
+      </w:r>
+      <w:r>
+        <w:t xml:space="preserve"> </w:t>
+      </w:r>
+      <w:r>
+        <w:t xml:space="preserve">como </w:t>
+      </w:r>
+      <w:r>
+        <w:t>pode ser visto</w:t>
+      </w:r>
+      <w:r>
+        <w:t xml:space="preserve"> na figura</w:t>
+      </w:r>
+      <w:r>
+        <w:t xml:space="preserve"> X</w:t>
+      </w:r>
+      <w:r>
+        <w:t>.</w:t>
+      </w:r>
+    </w:p>
+    <w:p>
+      <w:pPr>
+        <w:spacing w:after="0"/>
+      </w:pPr>
+    </w:p>
+    <w:p>
+      <w:pPr>
+        <w:pStyle w:val="Legenda"/>
+      </w:pPr>
+      <w:bookmarkStart w:id="4" w:name="_Toc461800102"/>
+      <w:r>
+        <w:rPr>
+          <w:b/>
+        </w:rPr>
+        <w:t xml:space="preserve">Figura </w:t>
+      </w:r>
+      <w:r>
+        <w:rPr>
+          <w:b/>
+        </w:rPr>
+        <w:fldChar w:fldCharType="begin"/>
+      </w:r>
+      <w:r>
+        <w:rPr>
+          <w:b/>
+        </w:rPr>
+        <w:instrText xml:space="preserve"> SEQ Figura \* ARABIC </w:instrText>
+      </w:r>
+      <w:r>
+        <w:rPr>
+          <w:b/>
+        </w:rPr>
+        <w:fldChar w:fldCharType="separate"/>
+      </w:r>
+      <w:r>
+        <w:rPr>
+          <w:b/>
+          <w:noProof/>
+        </w:rPr>
+        <w:t>1</w:t>
+      </w:r>
+      <w:r>
+        <w:rPr>
+          <w:b/>
+        </w:rPr>
+        <w:fldChar w:fldCharType="end"/>
+      </w:r>
+      <w:r>
+        <w:t xml:space="preserve"> - Conexão entre as placas</w:t>
+      </w:r>
       <w:bookmarkEnd w:id="4"/>
-      <w:r>
-        <w:t>colha das ferramentas e tecnologias</w:t>
-      </w:r>
-      <w:r>
-        <w:tab/>
-      </w:r>
-      <w:r>
-        <w:t xml:space="preserve">que atenderiam </w:t>
-      </w:r>
-      <w:r>
-        <w:t>da melhor forma a necessidade do trabalho.</w:t>
-      </w:r>
-      <w:r>
-        <w:t xml:space="preserve"> Após o devido levantamento, </w:t>
-      </w:r>
-      <w:r>
-        <w:t xml:space="preserve">foram adquiridos todos os componentes eletrônicos </w:t>
-      </w:r>
-      <w:r>
-        <w:t>essenciais</w:t>
-      </w:r>
-      <w:r>
-        <w:t xml:space="preserve"> para a </w:t>
-      </w:r>
-      <w:r>
-        <w:t>elaboração</w:t>
-      </w:r>
-      <w:r>
-        <w:t xml:space="preserve">, tais como: sensor de corrente não </w:t>
-      </w:r>
-      <w:r>
-        <w:t>invasivo, microcontrolador ardui</w:t>
-      </w:r>
-      <w:r>
-        <w:t>no, microcomputador raspberry, resistores, capacitores e protoboard.</w:t>
-      </w:r>
-    </w:p>
-    <w:p/>
+    </w:p>
+    <w:p>
+      <w:pPr>
+        <w:spacing w:after="0"/>
+        <w:ind w:firstLine="0"/>
+        <w:jc w:val="center"/>
+      </w:pPr>
+      <w:r>
+        <w:rPr>
+          <w:noProof/>
+          <w:lang w:eastAsia="pt-BR"/>
+        </w:rPr>
+        <w:drawing>
+          <wp:inline distT="0" distB="0" distL="0" distR="0" wp14:anchorId="63ABCEC4" wp14:editId="512814BC">
+            <wp:extent cx="3220278" cy="2413432"/>
+            <wp:effectExtent l="0" t="0" r="0" b="6350"/>
+            <wp:docPr id="14" name="Imagem 14" descr="C:\Users\Guilherme Sanches\Desktop\ligaçãosensores.jpg"/>
+            <wp:cNvGraphicFramePr>
+              <a:graphicFrameLocks xmlns:a="http://schemas.openxmlformats.org/drawingml/2006/main" noChangeAspect="1"/>
+            </wp:cNvGraphicFramePr>
+            <a:graphic xmlns:a="http://schemas.openxmlformats.org/drawingml/2006/main">
+              <a:graphicData uri="http://schemas.openxmlformats.org/drawingml/2006/picture">
+                <pic:pic xmlns:pic="http://schemas.openxmlformats.org/drawingml/2006/picture">
+                  <pic:nvPicPr>
+                    <pic:cNvPr id="0" name="Picture 10" descr="C:\Users\Guilherme Sanches\Desktop\ligaçãosensores.jpg"/>
+                    <pic:cNvPicPr>
+                      <a:picLocks noChangeAspect="1" noChangeArrowheads="1"/>
+                    </pic:cNvPicPr>
+                  </pic:nvPicPr>
+                  <pic:blipFill>
+                    <a:blip r:embed="rId10" cstate="print">
+                      <a:extLst>
+                        <a:ext uri="{28A0092B-C50C-407E-A947-70E740481C1C}">
+                          <a14:useLocalDpi xmlns:a14="http://schemas.microsoft.com/office/drawing/2010/main" val="0"/>
+                        </a:ext>
+                      </a:extLst>
+                    </a:blip>
+                    <a:srcRect/>
+                    <a:stretch>
+                      <a:fillRect/>
+                    </a:stretch>
+                  </pic:blipFill>
+                  <pic:spPr bwMode="auto">
+                    <a:xfrm>
+                      <a:off x="0" y="0"/>
+                      <a:ext cx="3223122" cy="2415563"/>
+                    </a:xfrm>
+                    <a:prstGeom prst="rect">
+                      <a:avLst/>
+                    </a:prstGeom>
+                    <a:noFill/>
+                    <a:ln>
+                      <a:noFill/>
+                    </a:ln>
+                  </pic:spPr>
+                </pic:pic>
+              </a:graphicData>
+            </a:graphic>
+          </wp:inline>
+        </w:drawing>
+      </w:r>
+    </w:p>
+    <w:p>
+      <w:pPr>
+        <w:pStyle w:val="Legenda"/>
+      </w:pPr>
+      <w:r>
+        <w:rPr>
+          <w:b/>
+        </w:rPr>
+        <w:t>Fonte</w:t>
+      </w:r>
+      <w:r>
+        <w:t xml:space="preserve"> </w:t>
+      </w:r>
+      <w:r>
+        <w:t>–</w:t>
+      </w:r>
+      <w:r>
+        <w:t xml:space="preserve"> </w:t>
+      </w:r>
+      <w:r>
+        <w:t>Elaborada pelos autores</w:t>
+      </w:r>
+    </w:p>
+    <w:p>
+      <w:pPr>
+        <w:spacing w:after="0"/>
+      </w:pPr>
+    </w:p>
+    <w:p>
+      <w:pPr>
+        <w:spacing w:after="0"/>
+      </w:pPr>
+      <w:r>
+        <w:lastRenderedPageBreak/>
+        <w:t xml:space="preserve">Com as conexões </w:t>
+      </w:r>
+      <w:r>
+        <w:t>feitas</w:t>
+      </w:r>
+      <w:r>
+        <w:t xml:space="preserve">, como pode ser visto na Figura </w:t>
+      </w:r>
+      <w:r>
+        <w:t>1</w:t>
+      </w:r>
+      <w:r>
+        <w:t xml:space="preserve"> e funcionando corretamente</w:t>
+      </w:r>
+      <w:r>
+        <w:t xml:space="preserve"> o próximo passo foi </w:t>
+      </w:r>
+      <w:r>
+        <w:t xml:space="preserve">desenvolver o código </w:t>
+      </w:r>
+      <w:r>
+        <w:t>que seria gravado na plataforma de desenvolvimento Arduíno</w:t>
+      </w:r>
+      <w:r>
+        <w:t xml:space="preserve">. </w:t>
+      </w:r>
+      <w:r>
+        <w:t>Este c</w:t>
+      </w:r>
+      <w:r>
+        <w:t xml:space="preserve">ódigo teria por </w:t>
+      </w:r>
+      <w:r>
+        <w:t xml:space="preserve">objetivo escrever </w:t>
+      </w:r>
+      <w:r>
+        <w:t>na</w:t>
+      </w:r>
+      <w:r>
+        <w:t xml:space="preserve"> saída serial</w:t>
+      </w:r>
+      <w:r>
+        <w:t xml:space="preserve"> da Arduíno</w:t>
+      </w:r>
+      <w:r>
+        <w:t xml:space="preserve"> o valor da corrente que circulava por uma extensão que utilizamos para teste.</w:t>
+      </w:r>
+      <w:r>
+        <w:t xml:space="preserve"> Ao término, os resultados tiveram variações se comparado ao valor especificado pelo fabricante de cada equipamento que </w:t>
+      </w:r>
+      <w:r>
+        <w:t>havia sido</w:t>
+      </w:r>
+      <w:r>
+        <w:t xml:space="preserve"> ligado na extensão.</w:t>
+      </w:r>
+      <w:r>
+        <w:t xml:space="preserve"> </w:t>
+      </w:r>
+    </w:p>
+    <w:p>
+      <w:pPr>
+        <w:spacing w:after="0"/>
+      </w:pPr>
+      <w:r>
+        <w:t xml:space="preserve">Com estes resultados insatisfatórios, pesquisou-se referências em outros trabalhos nesta área, o qual nos trouxe alternativas para tais problemas. Como havíamos nos apoiado em referencias de outros trabalhos semelhantes que realizavam as mesmas medições, não notamos que os sensores utilizados em nossa pesquisa possuíam um circuito elétrico diferente dos quais haviam sido implementados pelos outros trabalhos, logo, foi necessário alterar o circuito elétrico para que o mesmo fosse capaz de atender o equipamento utilizado. Então os dados lidos começaram a apresentar resultados mais satisfatórios se comparado aos dos fabricantes, porém, ainda constavam variações maiores que 10% em alguns casos. </w:t>
+      </w:r>
+    </w:p>
+    <w:p>
+      <w:pPr>
+        <w:spacing w:after="0"/>
+      </w:pPr>
+      <w:r>
+        <w:t>Este problema foi solucionado efetuando a devida calibração que o sensor de 100A necessitava</w:t>
+      </w:r>
+      <w:r>
+        <w:t xml:space="preserve"> como pode ser visto no Capítulo X sessão Y</w:t>
+      </w:r>
+      <w:r>
+        <w:t>.</w:t>
+      </w:r>
+      <w:r>
+        <w:t xml:space="preserve"> Após os procedimentos apresentados, os resultados possuíam variação menores que 3%, que representa a variação máxima permitida pelo fabricante do sensor de corrente.</w:t>
+      </w:r>
+    </w:p>
+    <w:p>
+      <w:pPr>
+        <w:spacing w:after="0"/>
+        <w:ind w:firstLine="0"/>
+      </w:pPr>
+    </w:p>
+    <w:p>
+      <w:pPr>
+        <w:pStyle w:val="Legenda"/>
+      </w:pPr>
+      <w:r>
+        <w:rPr>
+          <w:b/>
+        </w:rPr>
+        <w:t xml:space="preserve">Tabela </w:t>
+      </w:r>
+      <w:r>
+        <w:rPr>
+          <w:b/>
+        </w:rPr>
+        <w:fldChar w:fldCharType="begin"/>
+      </w:r>
+      <w:r>
+        <w:rPr>
+          <w:b/>
+        </w:rPr>
+        <w:instrText xml:space="preserve"> SEQ Tabela \* ARABIC </w:instrText>
+      </w:r>
+      <w:r>
+        <w:rPr>
+          <w:b/>
+        </w:rPr>
+        <w:fldChar w:fldCharType="separate"/>
+      </w:r>
+      <w:r>
+        <w:rPr>
+          <w:b/>
+          <w:noProof/>
+        </w:rPr>
+        <w:t>1</w:t>
+      </w:r>
+      <w:r>
+        <w:rPr>
+          <w:b/>
+        </w:rPr>
+        <w:fldChar w:fldCharType="end"/>
+      </w:r>
+      <w:r>
+        <w:t xml:space="preserve"> – Medições comparativas dos equipamentos de teste</w:t>
+      </w:r>
+    </w:p>
+    <w:p>
+      <w:pPr>
+        <w:keepNext/>
+        <w:spacing w:after="0"/>
+        <w:ind w:firstLine="0"/>
+        <w:jc w:val="center"/>
+      </w:pPr>
+      <w:r>
+        <w:rPr>
+          <w:noProof/>
+          <w:lang w:eastAsia="pt-BR"/>
+        </w:rPr>
+        <w:drawing>
+          <wp:inline distT="0" distB="0" distL="0" distR="0" wp14:anchorId="09B060D8" wp14:editId="4E7FEB33">
+            <wp:extent cx="5760085" cy="2190115"/>
+            <wp:effectExtent l="0" t="0" r="0" b="635"/>
+            <wp:docPr id="1" name="Imagem 1"/>
+            <wp:cNvGraphicFramePr>
+              <a:graphicFrameLocks xmlns:a="http://schemas.openxmlformats.org/drawingml/2006/main" noChangeAspect="1"/>
+            </wp:cNvGraphicFramePr>
+            <a:graphic xmlns:a="http://schemas.openxmlformats.org/drawingml/2006/main">
+              <a:graphicData uri="http://schemas.openxmlformats.org/drawingml/2006/picture">
+                <pic:pic xmlns:pic="http://schemas.openxmlformats.org/drawingml/2006/picture">
+                  <pic:nvPicPr>
+                    <pic:cNvPr id="1" name="testes_de_calibração.PNG"/>
+                    <pic:cNvPicPr/>
+                  </pic:nvPicPr>
+                  <pic:blipFill>
+                    <a:blip r:embed="rId11">
+                      <a:extLst>
+                        <a:ext uri="{28A0092B-C50C-407E-A947-70E740481C1C}">
+                          <a14:useLocalDpi xmlns:a14="http://schemas.microsoft.com/office/drawing/2010/main" val="0"/>
+                        </a:ext>
+                      </a:extLst>
+                    </a:blip>
+                    <a:stretch>
+                      <a:fillRect/>
+                    </a:stretch>
+                  </pic:blipFill>
+                  <pic:spPr>
+                    <a:xfrm>
+                      <a:off x="0" y="0"/>
+                      <a:ext cx="5760085" cy="2190115"/>
+                    </a:xfrm>
+                    <a:prstGeom prst="rect">
+                      <a:avLst/>
+                    </a:prstGeom>
+                  </pic:spPr>
+                </pic:pic>
+              </a:graphicData>
+            </a:graphic>
+          </wp:inline>
+        </w:drawing>
+      </w:r>
+    </w:p>
+    <w:p>
+      <w:pPr>
+        <w:pStyle w:val="Legenda"/>
+      </w:pPr>
+      <w:r>
+        <w:rPr>
+          <w:b/>
+        </w:rPr>
+        <w:t>Fonte:</w:t>
+      </w:r>
+      <w:r>
+        <w:t xml:space="preserve"> Desenvolvida pelos autores</w:t>
+      </w:r>
+    </w:p>
+    <w:p>
+      <w:pPr>
+        <w:spacing w:after="0"/>
+      </w:pPr>
+    </w:p>
     <w:p>
       <w:pPr>
         <w:pStyle w:val="CorpoTexto"/>
       </w:pPr>
       <w:r>
+        <w:t xml:space="preserve">Como pode ser visto na </w:t>
+      </w:r>
+      <w:r>
+        <w:t>Tabela 1, a média dos resultados obtidos apresentam uma porcentagem menor que a porcentagem que o fabricante do sensor disponibiliza.</w:t>
+      </w:r>
+    </w:p>
+    <w:p>
+      <w:pPr>
+        <w:pStyle w:val="CorpoTexto"/>
+      </w:pPr>
+    </w:p>
+    <w:p>
+      <w:pPr>
+        <w:pStyle w:val="CorpoTexto"/>
+      </w:pPr>
+      <w:r>
+        <w:lastRenderedPageBreak/>
+        <w:t>A Figura X apresenta a forma que os sensores são ligados nos disjuntores.</w:t>
+      </w:r>
+    </w:p>
+    <w:p>
+      <w:pPr>
+        <w:pStyle w:val="CorpoTexto"/>
+      </w:pPr>
+    </w:p>
+    <w:p>
+      <w:pPr>
+        <w:pStyle w:val="Legenda"/>
+      </w:pPr>
+      <w:bookmarkStart w:id="5" w:name="_Toc461800103"/>
+      <w:r>
+        <w:rPr>
+          <w:b/>
+        </w:rPr>
+        <w:t xml:space="preserve">Figura </w:t>
+      </w:r>
+      <w:r>
+        <w:rPr>
+          <w:b/>
+        </w:rPr>
+        <w:fldChar w:fldCharType="begin"/>
+      </w:r>
+      <w:r>
+        <w:rPr>
+          <w:b/>
+        </w:rPr>
+        <w:instrText xml:space="preserve"> SEQ Figura \* ARABIC </w:instrText>
+      </w:r>
+      <w:r>
+        <w:rPr>
+          <w:b/>
+        </w:rPr>
+        <w:fldChar w:fldCharType="separate"/>
+      </w:r>
+      <w:r>
+        <w:rPr>
+          <w:b/>
+          <w:noProof/>
+        </w:rPr>
+        <w:t>2</w:t>
+      </w:r>
+      <w:r>
+        <w:rPr>
+          <w:b/>
+        </w:rPr>
+        <w:fldChar w:fldCharType="end"/>
+      </w:r>
+      <w:r>
+        <w:t xml:space="preserve"> - Conexão entre sensores e disjuntores</w:t>
+      </w:r>
+      <w:bookmarkEnd w:id="5"/>
+    </w:p>
+    <w:p>
+      <w:pPr>
+        <w:pStyle w:val="CorpoTexto"/>
+        <w:ind w:firstLine="0"/>
+        <w:jc w:val="center"/>
+      </w:pPr>
+      <w:r>
+        <w:rPr>
+          <w:noProof/>
+          <w:lang w:eastAsia="pt-BR"/>
+        </w:rPr>
+        <w:drawing>
+          <wp:inline distT="0" distB="0" distL="0" distR="0" wp14:anchorId="1C6EEE3A" wp14:editId="66B5F3B8">
+            <wp:extent cx="3213100" cy="2408052"/>
+            <wp:effectExtent l="0" t="0" r="6350" b="0"/>
+            <wp:docPr id="16" name="Imagem 16" descr="C:\Users\Guilherme Sanches\Desktop\sensores.jpg"/>
+            <wp:cNvGraphicFramePr>
+              <a:graphicFrameLocks xmlns:a="http://schemas.openxmlformats.org/drawingml/2006/main" noChangeAspect="1"/>
+            </wp:cNvGraphicFramePr>
+            <a:graphic xmlns:a="http://schemas.openxmlformats.org/drawingml/2006/main">
+              <a:graphicData uri="http://schemas.openxmlformats.org/drawingml/2006/picture">
+                <pic:pic xmlns:pic="http://schemas.openxmlformats.org/drawingml/2006/picture">
+                  <pic:nvPicPr>
+                    <pic:cNvPr id="0" name="Picture 11" descr="C:\Users\Guilherme Sanches\Desktop\sensores.jpg"/>
+                    <pic:cNvPicPr>
+                      <a:picLocks noChangeAspect="1" noChangeArrowheads="1"/>
+                    </pic:cNvPicPr>
+                  </pic:nvPicPr>
+                  <pic:blipFill>
+                    <a:blip r:embed="rId12" cstate="print">
+                      <a:extLst>
+                        <a:ext uri="{28A0092B-C50C-407E-A947-70E740481C1C}">
+                          <a14:useLocalDpi xmlns:a14="http://schemas.microsoft.com/office/drawing/2010/main" val="0"/>
+                        </a:ext>
+                      </a:extLst>
+                    </a:blip>
+                    <a:srcRect/>
+                    <a:stretch>
+                      <a:fillRect/>
+                    </a:stretch>
+                  </pic:blipFill>
+                  <pic:spPr bwMode="auto">
+                    <a:xfrm>
+                      <a:off x="0" y="0"/>
+                      <a:ext cx="3215339" cy="2409730"/>
+                    </a:xfrm>
+                    <a:prstGeom prst="rect">
+                      <a:avLst/>
+                    </a:prstGeom>
+                    <a:noFill/>
+                    <a:ln>
+                      <a:noFill/>
+                    </a:ln>
+                  </pic:spPr>
+                </pic:pic>
+              </a:graphicData>
+            </a:graphic>
+          </wp:inline>
+        </w:drawing>
+      </w:r>
+    </w:p>
+    <w:p>
+      <w:pPr>
+        <w:pStyle w:val="Legenda"/>
+      </w:pPr>
+      <w:r>
+        <w:rPr>
+          <w:b/>
+        </w:rPr>
+        <w:t>Fonte</w:t>
+      </w:r>
+      <w:r>
         <w:t xml:space="preserve"> </w:t>
       </w:r>
+      <w:r>
+        <w:t>–</w:t>
+      </w:r>
+      <w:r>
+        <w:t xml:space="preserve"> </w:t>
+      </w:r>
+      <w:r>
+        <w:t>Elaborada pelos autores</w:t>
+      </w:r>
+    </w:p>
+    <w:p>
+      <w:pPr>
+        <w:pStyle w:val="CorpoTexto"/>
+      </w:pPr>
+    </w:p>
+    <w:p>
+      <w:pPr>
+        <w:pStyle w:val="CorpoTexto"/>
+      </w:pPr>
+      <w:r>
+        <w:t xml:space="preserve">A ligação dos sensores ocorre de forma não invasiva, ou seja, não é </w:t>
+      </w:r>
+      <w:r>
+        <w:t>necessária qualquer inclusão</w:t>
+      </w:r>
+      <w:r>
+        <w:t xml:space="preserve"> do sensor com a rede elétrica, o resultado apresenta uma forma mais prática e segura de </w:t>
+      </w:r>
+      <w:r>
+        <w:t xml:space="preserve">se </w:t>
+      </w:r>
+      <w:r>
+        <w:t>manusear com tensões elétricas.</w:t>
+      </w:r>
+    </w:p>
+    <w:p>
+      <w:pPr>
+        <w:pStyle w:val="CorpoTexto"/>
+      </w:pPr>
+      <w:r>
+        <w:t xml:space="preserve">Outro ponto que pode ser analisado com </w:t>
+      </w:r>
+      <w:r>
+        <w:t xml:space="preserve">os resultados da </w:t>
+      </w:r>
+      <w:r>
+        <w:t>Tabela 1</w:t>
+      </w:r>
+      <w:r>
+        <w:t xml:space="preserve"> </w:t>
+      </w:r>
+      <w:r>
+        <w:t xml:space="preserve">é que a menor corrente apresenta uma taxa de variação maior, este resultado se apoia na teoria de que como existe uma corrente de ruído que fica em torno de 0.1 a 0.4 amperes, as correntes menores que 1 ampere sofre maiores variações pois são somadas a estes ruídos. Logo, correntes maiores ao serem somadas com estes ruídos não representam dados significativos de variações. </w:t>
+      </w:r>
+    </w:p>
+    <w:p>
+      <w:pPr>
+        <w:pStyle w:val="CorpoTexto"/>
+      </w:pPr>
+      <w:r>
+        <w:t>Como os sensores são conectados a disjuntores elétricos, os mesmos tendem a sempre medirem correntes maiores que 1 ampere, por este fato</w:t>
+      </w:r>
+      <w:r>
+        <w:t>, resultados satisfatórios nas leituras foram obtidos.</w:t>
+      </w:r>
+      <w:r>
+        <w:t xml:space="preserve"> </w:t>
+      </w:r>
+    </w:p>
+    <w:p>
+      <w:pPr>
+        <w:pStyle w:val="CorpoTexto"/>
+      </w:pPr>
+      <w:r>
+        <w:t>Após as leituras estarem dentro das taxas de variação aceitáveis, a persistência destes dados online foi obtida através da conexão da Raspberry com nossa API RESTful desenvolvida que recebe os dados na forma de POST e persistem os dados no banco de dados MySQL a cada 30 minutos.</w:t>
+      </w:r>
+    </w:p>
+    <w:p>
+      <w:pPr>
+        <w:pStyle w:val="CorpoTexto"/>
+        <w:ind w:firstLine="0"/>
+        <w:jc w:val="center"/>
+      </w:pPr>
+    </w:p>
+    <w:p>
+      <w:pPr>
+        <w:pStyle w:val="Legenda"/>
+      </w:pPr>
+      <w:bookmarkStart w:id="6" w:name="_Toc461800104"/>
+      <w:r>
+        <w:rPr>
+          <w:b/>
+        </w:rPr>
+        <w:lastRenderedPageBreak/>
+        <w:t xml:space="preserve">Figura </w:t>
+      </w:r>
+      <w:r>
+        <w:rPr>
+          <w:b/>
+        </w:rPr>
+        <w:fldChar w:fldCharType="begin"/>
+      </w:r>
+      <w:r>
+        <w:rPr>
+          <w:b/>
+        </w:rPr>
+        <w:instrText xml:space="preserve"> SEQ Figura \* ARABIC </w:instrText>
+      </w:r>
+      <w:r>
+        <w:rPr>
+          <w:b/>
+        </w:rPr>
+        <w:fldChar w:fldCharType="separate"/>
+      </w:r>
+      <w:r>
+        <w:rPr>
+          <w:b/>
+          <w:noProof/>
+        </w:rPr>
+        <w:t>3</w:t>
+      </w:r>
+      <w:r>
+        <w:rPr>
+          <w:b/>
+        </w:rPr>
+        <w:fldChar w:fldCharType="end"/>
+      </w:r>
+      <w:r>
+        <w:t xml:space="preserve"> - Dados persistidos no banco online</w:t>
+      </w:r>
+      <w:bookmarkEnd w:id="6"/>
     </w:p>
     <w:p>
       <w:pPr>
         <w:spacing w:line="276" w:lineRule="auto"/>
         <w:ind w:firstLine="0"/>
-        <w:jc w:val="left"/>
-        <w:rPr>
-          <w:rFonts w:cs="Times New Roman"/>
-        </w:rPr>
-      </w:pPr>
-      <w:r>
-        <w:br w:type="page"/>
-      </w:r>
-    </w:p>
-    <w:bookmarkStart w:id="5" w:name="_Ref450074686"/>
-    <w:bookmarkStart w:id="6" w:name="_Toc461194580"/>
+        <w:jc w:val="center"/>
+      </w:pPr>
+      <w:r>
+        <w:rPr>
+          <w:noProof/>
+          <w:lang w:eastAsia="pt-BR"/>
+        </w:rPr>
+        <w:drawing>
+          <wp:inline distT="0" distB="0" distL="0" distR="0" wp14:anchorId="6D53D313" wp14:editId="43D57C0F">
+            <wp:extent cx="4210050" cy="1866900"/>
+            <wp:effectExtent l="0" t="0" r="0" b="0"/>
+            <wp:docPr id="5" name="Imagem 5" descr="C:\Users\Guilherme Sanches\Desktop\figura1.PNG"/>
+            <wp:cNvGraphicFramePr>
+              <a:graphicFrameLocks xmlns:a="http://schemas.openxmlformats.org/drawingml/2006/main" noChangeAspect="1"/>
+            </wp:cNvGraphicFramePr>
+            <a:graphic xmlns:a="http://schemas.openxmlformats.org/drawingml/2006/main">
+              <a:graphicData uri="http://schemas.openxmlformats.org/drawingml/2006/picture">
+                <pic:pic xmlns:pic="http://schemas.openxmlformats.org/drawingml/2006/picture">
+                  <pic:nvPicPr>
+                    <pic:cNvPr id="0" name="Picture 3" descr="C:\Users\Guilherme Sanches\Desktop\figura1.PNG"/>
+                    <pic:cNvPicPr>
+                      <a:picLocks noChangeAspect="1" noChangeArrowheads="1"/>
+                    </pic:cNvPicPr>
+                  </pic:nvPicPr>
+                  <pic:blipFill>
+                    <a:blip r:embed="rId13">
+                      <a:extLst>
+                        <a:ext uri="{28A0092B-C50C-407E-A947-70E740481C1C}">
+                          <a14:useLocalDpi xmlns:a14="http://schemas.microsoft.com/office/drawing/2010/main" val="0"/>
+                        </a:ext>
+                      </a:extLst>
+                    </a:blip>
+                    <a:srcRect/>
+                    <a:stretch>
+                      <a:fillRect/>
+                    </a:stretch>
+                  </pic:blipFill>
+                  <pic:spPr bwMode="auto">
+                    <a:xfrm>
+                      <a:off x="0" y="0"/>
+                      <a:ext cx="4210050" cy="1866900"/>
+                    </a:xfrm>
+                    <a:prstGeom prst="rect">
+                      <a:avLst/>
+                    </a:prstGeom>
+                    <a:noFill/>
+                    <a:ln>
+                      <a:noFill/>
+                    </a:ln>
+                  </pic:spPr>
+                </pic:pic>
+              </a:graphicData>
+            </a:graphic>
+          </wp:inline>
+        </w:drawing>
+      </w:r>
+    </w:p>
+    <w:p>
+      <w:pPr>
+        <w:pStyle w:val="Legenda"/>
+      </w:pPr>
+      <w:r>
+        <w:rPr>
+          <w:b/>
+        </w:rPr>
+        <w:t>Fonte</w:t>
+      </w:r>
+      <w:r>
+        <w:t xml:space="preserve"> – Elaborada pelos autores</w:t>
+      </w:r>
+    </w:p>
+    <w:p/>
+    <w:p>
+      <w:pPr>
+        <w:pStyle w:val="CorpoTexto"/>
+      </w:pPr>
+      <w:r>
+        <w:t xml:space="preserve">A Figura 1 demonstra os dados </w:t>
+      </w:r>
+      <w:r>
+        <w:t>lidos entre as 17h51</w:t>
+      </w:r>
+      <w:r>
+        <w:t xml:space="preserve"> </w:t>
+      </w:r>
+      <w:r>
+        <w:t>às 19</w:t>
+      </w:r>
+      <w:r>
+        <w:t>h</w:t>
+      </w:r>
+      <w:r>
+        <w:t>:21 do dia 14</w:t>
+      </w:r>
+      <w:r>
+        <w:t xml:space="preserve"> de </w:t>
+      </w:r>
+      <w:r>
+        <w:t>setembro</w:t>
+      </w:r>
+      <w:r>
+        <w:t xml:space="preserve"> de 2016. Pode-se observar que existem 2 sensores conectados para o usuário de identificador 1</w:t>
+      </w:r>
+      <w:r>
+        <w:t xml:space="preserve"> e placa Raspberry com identifi</w:t>
+      </w:r>
+      <w:r>
+        <w:t>cador 12356 e o valor de consumo já é sa</w:t>
+      </w:r>
+      <w:r>
+        <w:t>lvo na unidade de Killow</w:t>
+      </w:r>
+      <w:r>
+        <w:t>atts/hora.</w:t>
+      </w:r>
+    </w:p>
+    <w:p>
+      <w:pPr>
+        <w:pStyle w:val="CorpoTexto"/>
+      </w:pPr>
+      <w:r>
+        <w:t>Outra conexão entre a Raspberry e a API é realizada a cada 20 segundos, atualizando o valor total at</w:t>
+      </w:r>
+      <w:r>
+        <w:t>é este momento em Killow</w:t>
+      </w:r>
+      <w:r>
+        <w:t>atts/hora. Como pode ser visto na Figura 2</w:t>
+      </w:r>
+      <w:r>
+        <w:t xml:space="preserve"> </w:t>
+      </w:r>
+      <w:proofErr w:type="gramStart"/>
+      <w:r>
+        <w:t>e Figura</w:t>
+      </w:r>
+      <w:proofErr w:type="gramEnd"/>
+      <w:r>
+        <w:t xml:space="preserve"> 3</w:t>
+      </w:r>
+      <w:r>
+        <w:t>.</w:t>
+      </w:r>
+    </w:p>
+    <w:p>
+      <w:pPr>
+        <w:pStyle w:val="CorpoTexto"/>
+      </w:pPr>
+    </w:p>
+    <w:p>
+      <w:pPr>
+        <w:pStyle w:val="Legenda"/>
+      </w:pPr>
+      <w:bookmarkStart w:id="7" w:name="_Toc461800105"/>
+      <w:r>
+        <w:rPr>
+          <w:b/>
+        </w:rPr>
+        <w:t xml:space="preserve">Figura </w:t>
+      </w:r>
+      <w:r>
+        <w:rPr>
+          <w:b/>
+        </w:rPr>
+        <w:fldChar w:fldCharType="begin"/>
+      </w:r>
+      <w:r>
+        <w:rPr>
+          <w:b/>
+        </w:rPr>
+        <w:instrText xml:space="preserve"> SEQ Figura \* ARABIC </w:instrText>
+      </w:r>
+      <w:r>
+        <w:rPr>
+          <w:b/>
+        </w:rPr>
+        <w:fldChar w:fldCharType="separate"/>
+      </w:r>
+      <w:r>
+        <w:rPr>
+          <w:b/>
+          <w:noProof/>
+        </w:rPr>
+        <w:t>4</w:t>
+      </w:r>
+      <w:r>
+        <w:rPr>
+          <w:b/>
+        </w:rPr>
+        <w:fldChar w:fldCharType="end"/>
+      </w:r>
+      <w:r>
+        <w:t xml:space="preserve"> - Ultimo consumo de 16 de setembro as </w:t>
+      </w:r>
+      <w:r>
+        <w:t>12h e 09 minut</w:t>
+      </w:r>
+      <w:r>
+        <w:t>os</w:t>
+      </w:r>
+      <w:bookmarkEnd w:id="7"/>
+    </w:p>
+    <w:p>
+      <w:pPr>
+        <w:pStyle w:val="CorpoTexto"/>
+        <w:ind w:firstLine="0"/>
+        <w:jc w:val="center"/>
+      </w:pPr>
+      <w:r>
+        <w:rPr>
+          <w:noProof/>
+          <w:lang w:eastAsia="pt-BR"/>
+        </w:rPr>
+        <w:drawing>
+          <wp:inline distT="0" distB="0" distL="0" distR="0" wp14:anchorId="70052489" wp14:editId="10579ADA">
+            <wp:extent cx="2990850" cy="508000"/>
+            <wp:effectExtent l="0" t="0" r="0" b="6350"/>
+            <wp:docPr id="7" name="Imagem 7" descr="C:\Users\Guilherme Sanches\Desktop\Figura2.PNG"/>
+            <wp:cNvGraphicFramePr>
+              <a:graphicFrameLocks xmlns:a="http://schemas.openxmlformats.org/drawingml/2006/main" noChangeAspect="1"/>
+            </wp:cNvGraphicFramePr>
+            <a:graphic xmlns:a="http://schemas.openxmlformats.org/drawingml/2006/main">
+              <a:graphicData uri="http://schemas.openxmlformats.org/drawingml/2006/picture">
+                <pic:pic xmlns:pic="http://schemas.openxmlformats.org/drawingml/2006/picture">
+                  <pic:nvPicPr>
+                    <pic:cNvPr id="0" name="Picture 5" descr="C:\Users\Guilherme Sanches\Desktop\Figura2.PNG"/>
+                    <pic:cNvPicPr>
+                      <a:picLocks noChangeAspect="1" noChangeArrowheads="1"/>
+                    </pic:cNvPicPr>
+                  </pic:nvPicPr>
+                  <pic:blipFill>
+                    <a:blip r:embed="rId14">
+                      <a:extLst>
+                        <a:ext uri="{28A0092B-C50C-407E-A947-70E740481C1C}">
+                          <a14:useLocalDpi xmlns:a14="http://schemas.microsoft.com/office/drawing/2010/main" val="0"/>
+                        </a:ext>
+                      </a:extLst>
+                    </a:blip>
+                    <a:srcRect/>
+                    <a:stretch>
+                      <a:fillRect/>
+                    </a:stretch>
+                  </pic:blipFill>
+                  <pic:spPr bwMode="auto">
+                    <a:xfrm>
+                      <a:off x="0" y="0"/>
+                      <a:ext cx="2990850" cy="508000"/>
+                    </a:xfrm>
+                    <a:prstGeom prst="rect">
+                      <a:avLst/>
+                    </a:prstGeom>
+                    <a:noFill/>
+                    <a:ln>
+                      <a:noFill/>
+                    </a:ln>
+                  </pic:spPr>
+                </pic:pic>
+              </a:graphicData>
+            </a:graphic>
+          </wp:inline>
+        </w:drawing>
+      </w:r>
+    </w:p>
+    <w:p>
+      <w:pPr>
+        <w:pStyle w:val="Legenda"/>
+      </w:pPr>
+      <w:r>
+        <w:rPr>
+          <w:b/>
+        </w:rPr>
+        <w:t>Fonte</w:t>
+      </w:r>
+      <w:r>
+        <w:t xml:space="preserve"> – Elaborada pelos autores</w:t>
+      </w:r>
+    </w:p>
+    <w:p>
+      <w:pPr>
+        <w:pStyle w:val="CorpoTexto"/>
+        <w:ind w:firstLine="0"/>
+        <w:jc w:val="center"/>
+      </w:pPr>
+    </w:p>
+    <w:p>
+      <w:pPr>
+        <w:pStyle w:val="Legenda"/>
+      </w:pPr>
+      <w:bookmarkStart w:id="8" w:name="_Toc461800106"/>
+      <w:r>
+        <w:rPr>
+          <w:b/>
+        </w:rPr>
+        <w:t xml:space="preserve">Figura </w:t>
+      </w:r>
+      <w:r>
+        <w:rPr>
+          <w:b/>
+        </w:rPr>
+        <w:fldChar w:fldCharType="begin"/>
+      </w:r>
+      <w:r>
+        <w:rPr>
+          <w:b/>
+        </w:rPr>
+        <w:instrText xml:space="preserve"> SEQ Figura \* ARABIC </w:instrText>
+      </w:r>
+      <w:r>
+        <w:rPr>
+          <w:b/>
+        </w:rPr>
+        <w:fldChar w:fldCharType="separate"/>
+      </w:r>
+      <w:r>
+        <w:rPr>
+          <w:b/>
+          <w:noProof/>
+        </w:rPr>
+        <w:t>5</w:t>
+      </w:r>
+      <w:r>
+        <w:rPr>
+          <w:b/>
+        </w:rPr>
+        <w:fldChar w:fldCharType="end"/>
+      </w:r>
+      <w:r>
+        <w:t xml:space="preserve"> - Último consumo de 16 de setembro as 12h e 10 minutos</w:t>
+      </w:r>
+      <w:bookmarkEnd w:id="8"/>
+    </w:p>
+    <w:p>
+      <w:pPr>
+        <w:pStyle w:val="CorpoTexto"/>
+        <w:ind w:firstLine="0"/>
+        <w:jc w:val="center"/>
+      </w:pPr>
+      <w:r>
+        <w:rPr>
+          <w:noProof/>
+          <w:lang w:eastAsia="pt-BR"/>
+        </w:rPr>
+        <w:drawing>
+          <wp:inline distT="0" distB="0" distL="0" distR="0" wp14:anchorId="0BDC5313" wp14:editId="1E6BA405">
+            <wp:extent cx="3041650" cy="514350"/>
+            <wp:effectExtent l="0" t="0" r="6350" b="0"/>
+            <wp:docPr id="8" name="Imagem 8" descr="C:\Users\Guilherme Sanches\Desktop\Figura3.PNG"/>
+            <wp:cNvGraphicFramePr>
+              <a:graphicFrameLocks xmlns:a="http://schemas.openxmlformats.org/drawingml/2006/main" noChangeAspect="1"/>
+            </wp:cNvGraphicFramePr>
+            <a:graphic xmlns:a="http://schemas.openxmlformats.org/drawingml/2006/main">
+              <a:graphicData uri="http://schemas.openxmlformats.org/drawingml/2006/picture">
+                <pic:pic xmlns:pic="http://schemas.openxmlformats.org/drawingml/2006/picture">
+                  <pic:nvPicPr>
+                    <pic:cNvPr id="0" name="Picture 6" descr="C:\Users\Guilherme Sanches\Desktop\Figura3.PNG"/>
+                    <pic:cNvPicPr>
+                      <a:picLocks noChangeAspect="1" noChangeArrowheads="1"/>
+                    </pic:cNvPicPr>
+                  </pic:nvPicPr>
+                  <pic:blipFill>
+                    <a:blip r:embed="rId15">
+                      <a:extLst>
+                        <a:ext uri="{28A0092B-C50C-407E-A947-70E740481C1C}">
+                          <a14:useLocalDpi xmlns:a14="http://schemas.microsoft.com/office/drawing/2010/main" val="0"/>
+                        </a:ext>
+                      </a:extLst>
+                    </a:blip>
+                    <a:srcRect/>
+                    <a:stretch>
+                      <a:fillRect/>
+                    </a:stretch>
+                  </pic:blipFill>
+                  <pic:spPr bwMode="auto">
+                    <a:xfrm>
+                      <a:off x="0" y="0"/>
+                      <a:ext cx="3041650" cy="514350"/>
+                    </a:xfrm>
+                    <a:prstGeom prst="rect">
+                      <a:avLst/>
+                    </a:prstGeom>
+                    <a:noFill/>
+                    <a:ln>
+                      <a:noFill/>
+                    </a:ln>
+                  </pic:spPr>
+                </pic:pic>
+              </a:graphicData>
+            </a:graphic>
+          </wp:inline>
+        </w:drawing>
+      </w:r>
+    </w:p>
+    <w:p>
+      <w:pPr>
+        <w:pStyle w:val="Legenda"/>
+      </w:pPr>
+      <w:r>
+        <w:rPr>
+          <w:b/>
+        </w:rPr>
+        <w:t>Fonte</w:t>
+      </w:r>
+      <w:r>
+        <w:t xml:space="preserve"> – Elaborada pelos autores</w:t>
+      </w:r>
+    </w:p>
+    <w:p>
+      <w:pPr>
+        <w:pStyle w:val="CorpoTexto"/>
+      </w:pPr>
+    </w:p>
+    <w:p>
+      <w:pPr>
+        <w:pStyle w:val="CorpoTexto"/>
+      </w:pPr>
+      <w:r>
+        <w:t>A Figura 2 apresenta o valor total consumido em killowatts/hora pelos 2 sensores até as 12 horas 09 minutos e 52 segundos do dia 16 de setembro e a Figura 3 após 20 segundos</w:t>
+      </w:r>
+      <w:r>
+        <w:t xml:space="preserve"> da última medição</w:t>
+      </w:r>
+      <w:r>
+        <w:t>.</w:t>
+      </w:r>
+    </w:p>
+    <w:p>
+      <w:pPr>
+        <w:pStyle w:val="CorpoTexto"/>
+      </w:pPr>
+      <w:r>
+        <w:lastRenderedPageBreak/>
+        <w:t>O tempo da requisição pode variar de acordo com a internet local e este tempo representar uma variação na data salva no banco de dados, a Figura 2 e a Figura 3 apresentam uma variação de tempo de 21 segundos, sendo que são programados para 20 segundos. Porem este resultado não interfere no objetivo final da pesquisa.</w:t>
+      </w:r>
+    </w:p>
+    <w:p>
+      <w:pPr>
+        <w:pStyle w:val="CorpoTexto"/>
+      </w:pPr>
+      <w:r>
+        <w:t xml:space="preserve">O último resultado se refere à apresentação dos dados lidos e persistidos de forma online ao usuário final através de uma interface </w:t>
+      </w:r>
+      <w:r>
+        <w:rPr>
+          <w:i/>
+        </w:rPr>
+        <w:t>web</w:t>
+      </w:r>
+      <w:r>
+        <w:rPr>
+          <w:i/>
+        </w:rPr>
+        <w:t xml:space="preserve"> </w:t>
+      </w:r>
+      <w:r>
+        <w:t>a qual o usuário possui um usuário e senha que o permite realizar login de forma segura. Como pode ser visto na Figura 4.</w:t>
+      </w:r>
+    </w:p>
+    <w:p>
+      <w:pPr>
+        <w:pStyle w:val="CorpoTexto"/>
+      </w:pPr>
+    </w:p>
+    <w:p>
+      <w:pPr>
+        <w:pStyle w:val="Legenda"/>
+      </w:pPr>
+      <w:bookmarkStart w:id="9" w:name="_Toc461800107"/>
+      <w:r>
+        <w:rPr>
+          <w:b/>
+        </w:rPr>
+        <w:t xml:space="preserve">Figura </w:t>
+      </w:r>
+      <w:r>
+        <w:rPr>
+          <w:b/>
+        </w:rPr>
+        <w:fldChar w:fldCharType="begin"/>
+      </w:r>
+      <w:r>
+        <w:rPr>
+          <w:b/>
+        </w:rPr>
+        <w:instrText xml:space="preserve"> SEQ Figura \* ARABIC </w:instrText>
+      </w:r>
+      <w:r>
+        <w:rPr>
+          <w:b/>
+        </w:rPr>
+        <w:fldChar w:fldCharType="separate"/>
+      </w:r>
+      <w:r>
+        <w:rPr>
+          <w:b/>
+          <w:noProof/>
+        </w:rPr>
+        <w:t>6</w:t>
+      </w:r>
+      <w:r>
+        <w:rPr>
+          <w:b/>
+        </w:rPr>
+        <w:fldChar w:fldCharType="end"/>
+      </w:r>
+      <w:r>
+        <w:t xml:space="preserve"> - Painel de </w:t>
+      </w:r>
+      <w:r>
+        <w:rPr>
+          <w:i/>
+        </w:rPr>
+        <w:t>login</w:t>
+      </w:r>
+      <w:bookmarkEnd w:id="9"/>
+    </w:p>
+    <w:p>
+      <w:pPr>
+        <w:pStyle w:val="CorpoTexto"/>
+        <w:ind w:firstLine="0"/>
+        <w:jc w:val="center"/>
+      </w:pPr>
+      <w:bookmarkStart w:id="10" w:name="_GoBack"/>
+      <w:r>
+        <w:rPr>
+          <w:noProof/>
+          <w:lang w:eastAsia="pt-BR"/>
+        </w:rPr>
+        <w:drawing>
+          <wp:inline distT="0" distB="0" distL="0" distR="0" wp14:anchorId="22801C6D" wp14:editId="27CF3573">
+            <wp:extent cx="5746750" cy="2717800"/>
+            <wp:effectExtent l="0" t="0" r="6350" b="6350"/>
+            <wp:docPr id="9" name="Imagem 9" descr="C:\Users\Guilherme Sanches\Desktop\Figura4.PNG"/>
+            <wp:cNvGraphicFramePr>
+              <a:graphicFrameLocks xmlns:a="http://schemas.openxmlformats.org/drawingml/2006/main" noChangeAspect="1"/>
+            </wp:cNvGraphicFramePr>
+            <a:graphic xmlns:a="http://schemas.openxmlformats.org/drawingml/2006/main">
+              <a:graphicData uri="http://schemas.openxmlformats.org/drawingml/2006/picture">
+                <pic:pic xmlns:pic="http://schemas.openxmlformats.org/drawingml/2006/picture">
+                  <pic:nvPicPr>
+                    <pic:cNvPr id="0" name="Picture 7" descr="C:\Users\Guilherme Sanches\Desktop\Figura4.PNG"/>
+                    <pic:cNvPicPr>
+                      <a:picLocks noChangeAspect="1" noChangeArrowheads="1"/>
+                    </pic:cNvPicPr>
+                  </pic:nvPicPr>
+                  <pic:blipFill>
+                    <a:blip r:embed="rId16">
+                      <a:extLst>
+                        <a:ext uri="{28A0092B-C50C-407E-A947-70E740481C1C}">
+                          <a14:useLocalDpi xmlns:a14="http://schemas.microsoft.com/office/drawing/2010/main" val="0"/>
+                        </a:ext>
+                      </a:extLst>
+                    </a:blip>
+                    <a:srcRect/>
+                    <a:stretch>
+                      <a:fillRect/>
+                    </a:stretch>
+                  </pic:blipFill>
+                  <pic:spPr bwMode="auto">
+                    <a:xfrm>
+                      <a:off x="0" y="0"/>
+                      <a:ext cx="5746750" cy="2717800"/>
+                    </a:xfrm>
+                    <a:prstGeom prst="rect">
+                      <a:avLst/>
+                    </a:prstGeom>
+                    <a:noFill/>
+                    <a:ln>
+                      <a:noFill/>
+                    </a:ln>
+                  </pic:spPr>
+                </pic:pic>
+              </a:graphicData>
+            </a:graphic>
+          </wp:inline>
+        </w:drawing>
+      </w:r>
+      <w:bookmarkEnd w:id="10"/>
+    </w:p>
+    <w:p>
+      <w:pPr>
+        <w:pStyle w:val="Legenda"/>
+      </w:pPr>
+      <w:r>
+        <w:rPr>
+          <w:b/>
+        </w:rPr>
+        <w:t>Fonte</w:t>
+      </w:r>
+      <w:r>
+        <w:t xml:space="preserve"> – Elaborada pelos autores</w:t>
+      </w:r>
+    </w:p>
+    <w:p>
+      <w:pPr>
+        <w:pStyle w:val="CorpoTexto"/>
+      </w:pPr>
+    </w:p>
+    <w:p>
+      <w:pPr>
+        <w:pStyle w:val="CorpoTexto"/>
+      </w:pPr>
+      <w:r>
+        <w:t xml:space="preserve">A forma de login segue padrões de segurança através de </w:t>
+      </w:r>
+      <w:r>
+        <w:rPr>
+          <w:i/>
+        </w:rPr>
+        <w:t>token authentication</w:t>
+      </w:r>
+      <w:r>
+        <w:t xml:space="preserve"> que expira a cada dia. Esta validação da API assegura que usuários </w:t>
+      </w:r>
+      <w:r>
+        <w:t>mal-intencionados</w:t>
+      </w:r>
+      <w:r>
+        <w:t xml:space="preserve"> tenham maiores dificuldades caso queiram acessar dados dos usuários desta solução proposta.</w:t>
+      </w:r>
+    </w:p>
+    <w:p>
+      <w:pPr>
+        <w:pStyle w:val="CorpoTexto"/>
+      </w:pPr>
+      <w:r>
+        <w:t xml:space="preserve">Após realizarem </w:t>
+      </w:r>
+      <w:r>
+        <w:rPr>
+          <w:i/>
+        </w:rPr>
+        <w:t>login</w:t>
+      </w:r>
+      <w:r>
+        <w:t xml:space="preserve"> já são apresentados </w:t>
+      </w:r>
+      <w:r>
+        <w:t>a</w:t>
+      </w:r>
+      <w:r>
+        <w:t xml:space="preserve">os resultados através de gráficos que representam valores em killowatts/hora desde o início da implantação do sistema, um gráfico que se assemelha a um velocímetro que marca o total de killowatts/hora consumidos até os últimos 20 segundos. </w:t>
+      </w:r>
+    </w:p>
+    <w:p>
+      <w:pPr>
+        <w:pStyle w:val="CorpoTexto"/>
+      </w:pPr>
+    </w:p>
+    <w:p>
+      <w:pPr>
+        <w:pStyle w:val="CorpoTexto"/>
+      </w:pPr>
+    </w:p>
+    <w:p>
+      <w:pPr>
+        <w:pStyle w:val="Legenda"/>
+      </w:pPr>
+      <w:bookmarkStart w:id="11" w:name="_Toc461800108"/>
+      <w:r>
+        <w:rPr>
+          <w:b/>
+        </w:rPr>
+        <w:lastRenderedPageBreak/>
+        <w:t xml:space="preserve">Figura </w:t>
+      </w:r>
+      <w:r>
+        <w:rPr>
+          <w:b/>
+        </w:rPr>
+        <w:fldChar w:fldCharType="begin"/>
+      </w:r>
+      <w:r>
+        <w:rPr>
+          <w:b/>
+        </w:rPr>
+        <w:instrText xml:space="preserve"> SEQ Figura \* ARABIC </w:instrText>
+      </w:r>
+      <w:r>
+        <w:rPr>
+          <w:b/>
+        </w:rPr>
+        <w:fldChar w:fldCharType="separate"/>
+      </w:r>
+      <w:r>
+        <w:rPr>
+          <w:b/>
+          <w:noProof/>
+        </w:rPr>
+        <w:t>7</w:t>
+      </w:r>
+      <w:r>
+        <w:rPr>
+          <w:b/>
+        </w:rPr>
+        <w:fldChar w:fldCharType="end"/>
+      </w:r>
+      <w:r>
+        <w:t xml:space="preserve"> - Gráficos de apresentação de resultados</w:t>
+      </w:r>
+      <w:bookmarkEnd w:id="11"/>
+    </w:p>
+    <w:p>
+      <w:pPr>
+        <w:pStyle w:val="CorpoTexto"/>
+        <w:ind w:firstLine="0"/>
+        <w:jc w:val="center"/>
+      </w:pPr>
+      <w:r>
+        <w:rPr>
+          <w:noProof/>
+          <w:lang w:eastAsia="pt-BR"/>
+        </w:rPr>
+        <w:drawing>
+          <wp:inline distT="0" distB="0" distL="0" distR="0" wp14:anchorId="53424AED" wp14:editId="3141513F">
+            <wp:extent cx="5271715" cy="1873612"/>
+            <wp:effectExtent l="0" t="0" r="5715" b="0"/>
+            <wp:docPr id="11" name="Imagem 11" descr="C:\Users\Guilherme Sanches\Desktop\Figura5.PNG"/>
+            <wp:cNvGraphicFramePr>
+              <a:graphicFrameLocks xmlns:a="http://schemas.openxmlformats.org/drawingml/2006/main" noChangeAspect="1"/>
+            </wp:cNvGraphicFramePr>
+            <a:graphic xmlns:a="http://schemas.openxmlformats.org/drawingml/2006/main">
+              <a:graphicData uri="http://schemas.openxmlformats.org/drawingml/2006/picture">
+                <pic:pic xmlns:pic="http://schemas.openxmlformats.org/drawingml/2006/picture">
+                  <pic:nvPicPr>
+                    <pic:cNvPr id="0" name="Picture 9" descr="C:\Users\Guilherme Sanches\Desktop\Figura5.PNG"/>
+                    <pic:cNvPicPr>
+                      <a:picLocks noChangeAspect="1" noChangeArrowheads="1"/>
+                    </pic:cNvPicPr>
+                  </pic:nvPicPr>
+                  <pic:blipFill>
+                    <a:blip r:embed="rId17">
+                      <a:extLst>
+                        <a:ext uri="{28A0092B-C50C-407E-A947-70E740481C1C}">
+                          <a14:useLocalDpi xmlns:a14="http://schemas.microsoft.com/office/drawing/2010/main" val="0"/>
+                        </a:ext>
+                      </a:extLst>
+                    </a:blip>
+                    <a:srcRect/>
+                    <a:stretch>
+                      <a:fillRect/>
+                    </a:stretch>
+                  </pic:blipFill>
+                  <pic:spPr bwMode="auto">
+                    <a:xfrm>
+                      <a:off x="0" y="0"/>
+                      <a:ext cx="5280186" cy="1876623"/>
+                    </a:xfrm>
+                    <a:prstGeom prst="rect">
+                      <a:avLst/>
+                    </a:prstGeom>
+                    <a:noFill/>
+                    <a:ln>
+                      <a:noFill/>
+                    </a:ln>
+                  </pic:spPr>
+                </pic:pic>
+              </a:graphicData>
+            </a:graphic>
+          </wp:inline>
+        </w:drawing>
+      </w:r>
+    </w:p>
+    <w:p>
+      <w:pPr>
+        <w:pStyle w:val="Legenda"/>
+      </w:pPr>
+      <w:r>
+        <w:rPr>
+          <w:b/>
+        </w:rPr>
+        <w:t>Fonte</w:t>
+      </w:r>
+      <w:r>
+        <w:t xml:space="preserve"> – Elaborada pelos autores</w:t>
+      </w:r>
+    </w:p>
+    <w:p>
+      <w:pPr>
+        <w:pStyle w:val="CorpoTexto"/>
+        <w:ind w:firstLine="0"/>
+        <w:jc w:val="center"/>
+      </w:pPr>
+    </w:p>
+    <w:p>
+      <w:pPr>
+        <w:pStyle w:val="CorpoTexto"/>
+      </w:pPr>
+      <w:r>
+        <w:t xml:space="preserve"> </w:t>
+      </w:r>
+      <w:r>
+        <w:t>A Figura 5 mostra os 2 gráficos representando os valores lidos até os últimos 20 segundos e os dados desde o início do monitoramento.</w:t>
+      </w:r>
+    </w:p>
+    <w:p>
+      <w:pPr>
+        <w:pStyle w:val="CorpoTexto"/>
+      </w:pPr>
+      <w:r>
+        <w:t xml:space="preserve">Pode-se notar na Figura 5, no primeiro gráfico que houve um pico ao final do dia 16 de setembro de 2016, este pico </w:t>
+      </w:r>
+      <w:r>
+        <w:t>ocorreu, pois,</w:t>
+      </w:r>
+      <w:r>
+        <w:t xml:space="preserve"> antes deste período, eram realizados os testes através de uma extensão que os equipamentos eram ligados e os valores de corrente validados através da mensuração com alicate amperímetro, como pode ser visto na Figura Z.</w:t>
+      </w:r>
+    </w:p>
+    <w:p>
+      <w:pPr>
+        <w:pStyle w:val="CorpoTexto"/>
+      </w:pPr>
+    </w:p>
+    <w:p>
+      <w:pPr>
+        <w:pStyle w:val="Legenda"/>
+      </w:pPr>
+      <w:bookmarkStart w:id="12" w:name="_Toc461800109"/>
+      <w:r>
+        <w:rPr>
+          <w:b/>
+        </w:rPr>
+        <w:t xml:space="preserve">Figura </w:t>
+      </w:r>
+      <w:r>
+        <w:rPr>
+          <w:b/>
+        </w:rPr>
+        <w:fldChar w:fldCharType="begin"/>
+      </w:r>
+      <w:r>
+        <w:rPr>
+          <w:b/>
+        </w:rPr>
+        <w:instrText xml:space="preserve"> SEQ Figura \* ARABIC </w:instrText>
+      </w:r>
+      <w:r>
+        <w:rPr>
+          <w:b/>
+        </w:rPr>
+        <w:fldChar w:fldCharType="separate"/>
+      </w:r>
+      <w:r>
+        <w:rPr>
+          <w:b/>
+          <w:noProof/>
+        </w:rPr>
+        <w:t>8</w:t>
+      </w:r>
+      <w:r>
+        <w:rPr>
+          <w:b/>
+        </w:rPr>
+        <w:fldChar w:fldCharType="end"/>
+      </w:r>
+      <w:r>
+        <w:t xml:space="preserve"> - Testes e validações com alicate amperímetro</w:t>
+      </w:r>
+      <w:bookmarkEnd w:id="12"/>
+    </w:p>
+    <w:p>
+      <w:pPr>
+        <w:pStyle w:val="CorpoTexto"/>
+        <w:ind w:firstLine="0"/>
+        <w:jc w:val="center"/>
+      </w:pPr>
+      <w:r>
+        <w:rPr>
+          <w:noProof/>
+          <w:lang w:eastAsia="pt-BR"/>
+        </w:rPr>
+        <w:drawing>
+          <wp:inline distT="0" distB="0" distL="0" distR="0" wp14:anchorId="31D6ADFC" wp14:editId="13DD7D0F">
+            <wp:extent cx="2282493" cy="3042064"/>
+            <wp:effectExtent l="1270" t="0" r="5080" b="5080"/>
+            <wp:docPr id="17" name="Imagem 17" descr="C:\Users\Guilherme Sanches\Desktop\alicateamperimetro.jpg"/>
+            <wp:cNvGraphicFramePr>
+              <a:graphicFrameLocks xmlns:a="http://schemas.openxmlformats.org/drawingml/2006/main" noChangeAspect="1"/>
+            </wp:cNvGraphicFramePr>
+            <a:graphic xmlns:a="http://schemas.openxmlformats.org/drawingml/2006/main">
+              <a:graphicData uri="http://schemas.openxmlformats.org/drawingml/2006/picture">
+                <pic:pic xmlns:pic="http://schemas.openxmlformats.org/drawingml/2006/picture">
+                  <pic:nvPicPr>
+                    <pic:cNvPr id="0" name="Picture 12" descr="C:\Users\Guilherme Sanches\Desktop\alicateamperimetro.jpg"/>
+                    <pic:cNvPicPr>
+                      <a:picLocks noChangeAspect="1" noChangeArrowheads="1"/>
+                    </pic:cNvPicPr>
+                  </pic:nvPicPr>
+                  <pic:blipFill>
+                    <a:blip r:embed="rId18" cstate="print">
+                      <a:extLst>
+                        <a:ext uri="{28A0092B-C50C-407E-A947-70E740481C1C}">
+                          <a14:useLocalDpi xmlns:a14="http://schemas.microsoft.com/office/drawing/2010/main" val="0"/>
+                        </a:ext>
+                      </a:extLst>
+                    </a:blip>
+                    <a:srcRect/>
+                    <a:stretch>
+                      <a:fillRect/>
+                    </a:stretch>
+                  </pic:blipFill>
+                  <pic:spPr bwMode="auto">
+                    <a:xfrm rot="5400000">
+                      <a:off x="0" y="0"/>
+                      <a:ext cx="2289404" cy="3051274"/>
+                    </a:xfrm>
+                    <a:prstGeom prst="rect">
+                      <a:avLst/>
+                    </a:prstGeom>
+                    <a:noFill/>
+                    <a:ln>
+                      <a:noFill/>
+                    </a:ln>
+                  </pic:spPr>
+                </pic:pic>
+              </a:graphicData>
+            </a:graphic>
+          </wp:inline>
+        </w:drawing>
+      </w:r>
+    </w:p>
+    <w:p>
+      <w:pPr>
+        <w:pStyle w:val="Legenda"/>
+      </w:pPr>
+      <w:r>
+        <w:rPr>
+          <w:b/>
+        </w:rPr>
+        <w:t>Fonte</w:t>
+      </w:r>
+      <w:r>
+        <w:t xml:space="preserve"> – Elaborada pelos autores</w:t>
+      </w:r>
+    </w:p>
+    <w:p/>
+    <w:p>
+      <w:pPr>
+        <w:pStyle w:val="CorpoTexto"/>
+      </w:pPr>
+      <w:r>
+        <w:t>Após este período de testes e validações, os sensores foram conectados aos disjuntores da residência e então os valores ficaram mais altos devidos a estarem mensurando agora toda a parte elétrica da residência.</w:t>
+      </w:r>
+    </w:p>
+    <w:bookmarkStart w:id="13" w:name="_Ref450074686"/>
+    <w:bookmarkStart w:id="14" w:name="_Toc461800150"/>
     <w:p>
       <w:pPr>
         <w:pStyle w:val="Ttulo1"/>
@@ -2470,7 +3611,7 @@
         <mc:AlternateContent>
           <mc:Choice Requires="wps">
             <w:drawing>
-              <wp:anchor distT="0" distB="0" distL="114300" distR="114300" simplePos="0" relativeHeight="251682304" behindDoc="0" locked="0" layoutInCell="1" allowOverlap="1" wp14:anchorId="6B349EDD" wp14:editId="5CBF61CB">
+              <wp:anchor distT="0" distB="0" distL="114300" distR="114300" simplePos="0" relativeHeight="251682304" behindDoc="0" locked="0" layoutInCell="1" allowOverlap="1" wp14:anchorId="33135A21" wp14:editId="087567E1">
                 <wp:simplePos x="0" y="0"/>
                 <wp:positionH relativeFrom="column">
                   <wp:posOffset>5372100</wp:posOffset>
@@ -2552,8 +3693,8 @@
       <w:r>
         <w:t>REFERÊNCIAS</w:t>
       </w:r>
-      <w:bookmarkEnd w:id="5"/>
-      <w:bookmarkEnd w:id="6"/>
+      <w:bookmarkEnd w:id="13"/>
+      <w:bookmarkEnd w:id="14"/>
     </w:p>
     <w:sdt>
       <w:sdtPr>
@@ -3529,7 +4670,7 @@
       </w:pPr>
     </w:p>
     <w:sectPr>
-      <w:headerReference w:type="default" r:id="rId10"/>
+      <w:headerReference w:type="default" r:id="rId19"/>
       <w:pgSz w:w="11906" w:h="16838" w:code="9"/>
       <w:pgMar w:top="1701" w:right="1134" w:bottom="1134" w:left="1701" w:header="1134" w:footer="1134" w:gutter="0"/>
       <w:pgNumType w:start="6"/>
@@ -3541,7 +4682,7 @@
 </file>
 
 <file path=word/endnotes.xml><?xml version="1.0" encoding="utf-8"?>
-<w:endnotes xmlns:wpc="http://schemas.microsoft.com/office/word/2010/wordprocessingCanvas" xmlns:cx="http://schemas.microsoft.com/office/drawing/2014/chartex" xmlns:cx1="http://schemas.microsoft.com/office/drawing/2015/9/8/chartex" xmlns:mc="http://schemas.openxmlformats.org/markup-compatibility/2006" xmlns:o="urn:schemas-microsoft-com:office:office" xmlns:r="http://schemas.openxmlformats.org/officeDocument/2006/relationships" xmlns:m="http://schemas.openxmlformats.org/officeDocument/2006/math" xmlns:v="urn:schemas-microsoft-com:vml" xmlns:wp14="http://schemas.microsoft.com/office/word/2010/wordprocessingDrawing" xmlns:wp="http://schemas.openxmlformats.org/drawingml/2006/wordprocessingDrawing" xmlns:w10="urn:schemas-microsoft-com:office:word" xmlns:w="http://schemas.openxmlformats.org/wordprocessingml/2006/main" xmlns:w14="http://schemas.microsoft.com/office/word/2010/wordml" xmlns:w15="http://schemas.microsoft.com/office/word/2012/wordml" xmlns:w16se="http://schemas.microsoft.com/office/word/2015/wordml/symex" xmlns:wpg="http://schemas.microsoft.com/office/word/2010/wordprocessingGroup" xmlns:wpi="http://schemas.microsoft.com/office/word/2010/wordprocessingInk" xmlns:wne="http://schemas.microsoft.com/office/word/2006/wordml" xmlns:wps="http://schemas.microsoft.com/office/word/2010/wordprocessingShape" mc:Ignorable="w14 w15 w16se wp14">
+<w:endnotes xmlns:wpc="http://schemas.microsoft.com/office/word/2010/wordprocessingCanvas" xmlns:cx="http://schemas.microsoft.com/office/drawing/2014/chartex" xmlns:cx1="http://schemas.microsoft.com/office/drawing/2015/9/8/chartex" xmlns:cx2="http://schemas.microsoft.com/office/drawing/2015/10/21/chartex" xmlns:mc="http://schemas.openxmlformats.org/markup-compatibility/2006" xmlns:o="urn:schemas-microsoft-com:office:office" xmlns:r="http://schemas.openxmlformats.org/officeDocument/2006/relationships" xmlns:m="http://schemas.openxmlformats.org/officeDocument/2006/math" xmlns:v="urn:schemas-microsoft-com:vml" xmlns:wp14="http://schemas.microsoft.com/office/word/2010/wordprocessingDrawing" xmlns:wp="http://schemas.openxmlformats.org/drawingml/2006/wordprocessingDrawing" xmlns:w10="urn:schemas-microsoft-com:office:word" xmlns:w="http://schemas.openxmlformats.org/wordprocessingml/2006/main" xmlns:w14="http://schemas.microsoft.com/office/word/2010/wordml" xmlns:w15="http://schemas.microsoft.com/office/word/2012/wordml" xmlns:w16se="http://schemas.microsoft.com/office/word/2015/wordml/symex" xmlns:wpg="http://schemas.microsoft.com/office/word/2010/wordprocessingGroup" xmlns:wpi="http://schemas.microsoft.com/office/word/2010/wordprocessingInk" xmlns:wne="http://schemas.microsoft.com/office/word/2006/wordml" xmlns:wps="http://schemas.microsoft.com/office/word/2010/wordprocessingShape" mc:Ignorable="w14 w15 w16se wp14">
   <w:endnote w:type="separator" w:id="-1">
     <w:p>
       <w:pPr>
@@ -3566,7 +4707,7 @@
 </file>
 
 <file path=word/footnotes.xml><?xml version="1.0" encoding="utf-8"?>
-<w:footnotes xmlns:wpc="http://schemas.microsoft.com/office/word/2010/wordprocessingCanvas" xmlns:cx="http://schemas.microsoft.com/office/drawing/2014/chartex" xmlns:cx1="http://schemas.microsoft.com/office/drawing/2015/9/8/chartex" xmlns:mc="http://schemas.openxmlformats.org/markup-compatibility/2006" xmlns:o="urn:schemas-microsoft-com:office:office" xmlns:r="http://schemas.openxmlformats.org/officeDocument/2006/relationships" xmlns:m="http://schemas.openxmlformats.org/officeDocument/2006/math" xmlns:v="urn:schemas-microsoft-com:vml" xmlns:wp14="http://schemas.microsoft.com/office/word/2010/wordprocessingDrawing" xmlns:wp="http://schemas.openxmlformats.org/drawingml/2006/wordprocessingDrawing" xmlns:w10="urn:schemas-microsoft-com:office:word" xmlns:w="http://schemas.openxmlformats.org/wordprocessingml/2006/main" xmlns:w14="http://schemas.microsoft.com/office/word/2010/wordml" xmlns:w15="http://schemas.microsoft.com/office/word/2012/wordml" xmlns:w16se="http://schemas.microsoft.com/office/word/2015/wordml/symex" xmlns:wpg="http://schemas.microsoft.com/office/word/2010/wordprocessingGroup" xmlns:wpi="http://schemas.microsoft.com/office/word/2010/wordprocessingInk" xmlns:wne="http://schemas.microsoft.com/office/word/2006/wordml" xmlns:wps="http://schemas.microsoft.com/office/word/2010/wordprocessingShape" mc:Ignorable="w14 w15 w16se wp14">
+<w:footnotes xmlns:wpc="http://schemas.microsoft.com/office/word/2010/wordprocessingCanvas" xmlns:cx="http://schemas.microsoft.com/office/drawing/2014/chartex" xmlns:cx1="http://schemas.microsoft.com/office/drawing/2015/9/8/chartex" xmlns:cx2="http://schemas.microsoft.com/office/drawing/2015/10/21/chartex" xmlns:mc="http://schemas.openxmlformats.org/markup-compatibility/2006" xmlns:o="urn:schemas-microsoft-com:office:office" xmlns:r="http://schemas.openxmlformats.org/officeDocument/2006/relationships" xmlns:m="http://schemas.openxmlformats.org/officeDocument/2006/math" xmlns:v="urn:schemas-microsoft-com:vml" xmlns:wp14="http://schemas.microsoft.com/office/word/2010/wordprocessingDrawing" xmlns:wp="http://schemas.openxmlformats.org/drawingml/2006/wordprocessingDrawing" xmlns:w10="urn:schemas-microsoft-com:office:word" xmlns:w="http://schemas.openxmlformats.org/wordprocessingml/2006/main" xmlns:w14="http://schemas.microsoft.com/office/word/2010/wordml" xmlns:w15="http://schemas.microsoft.com/office/word/2012/wordml" xmlns:w16se="http://schemas.microsoft.com/office/word/2015/wordml/symex" xmlns:wpg="http://schemas.microsoft.com/office/word/2010/wordprocessingGroup" xmlns:wpi="http://schemas.microsoft.com/office/word/2010/wordprocessingInk" xmlns:wne="http://schemas.microsoft.com/office/word/2006/wordml" xmlns:wps="http://schemas.microsoft.com/office/word/2010/wordprocessingShape" mc:Ignorable="w14 w15 w16se wp14">
   <w:footnote w:type="separator" w:id="-1">
     <w:p>
       <w:pPr>
@@ -3585,6 +4726,25 @@
       </w:pPr>
       <w:r>
         <w:continuationSeparator/>
+      </w:r>
+    </w:p>
+  </w:footnote>
+  <w:footnote w:id="1">
+    <w:p>
+      <w:pPr>
+        <w:pStyle w:val="Notasderodap"/>
+      </w:pPr>
+      <w:r>
+        <w:rPr>
+          <w:rStyle w:val="Refdenotaderodap"/>
+        </w:rPr>
+        <w:footnoteRef/>
+      </w:r>
+      <w:r>
+        <w:t xml:space="preserve"> Definimos setores residenciais como sendo cada conjunto da residência que está conectado a um mesmo disjuntor elétrico. Alguns casos os setores representam: lâmpadas, tomadas e chuveiros; outros em: sala / cozinha, quartos e banheiros</w:t>
+      </w:r>
+      <w:r>
+        <w:t>.</w:t>
       </w:r>
     </w:p>
   </w:footnote>
@@ -3592,7 +4752,7 @@
 </file>
 
 <file path=word/header1.xml><?xml version="1.0" encoding="utf-8"?>
-<w:hdr xmlns:wpc="http://schemas.microsoft.com/office/word/2010/wordprocessingCanvas" xmlns:cx="http://schemas.microsoft.com/office/drawing/2014/chartex" xmlns:cx1="http://schemas.microsoft.com/office/drawing/2015/9/8/chartex" xmlns:mc="http://schemas.openxmlformats.org/markup-compatibility/2006" xmlns:o="urn:schemas-microsoft-com:office:office" xmlns:r="http://schemas.openxmlformats.org/officeDocument/2006/relationships" xmlns:m="http://schemas.openxmlformats.org/officeDocument/2006/math" xmlns:v="urn:schemas-microsoft-com:vml" xmlns:wp14="http://schemas.microsoft.com/office/word/2010/wordprocessingDrawing" xmlns:wp="http://schemas.openxmlformats.org/drawingml/2006/wordprocessingDrawing" xmlns:w10="urn:schemas-microsoft-com:office:word" xmlns:w="http://schemas.openxmlformats.org/wordprocessingml/2006/main" xmlns:w14="http://schemas.microsoft.com/office/word/2010/wordml" xmlns:w15="http://schemas.microsoft.com/office/word/2012/wordml" xmlns:w16se="http://schemas.microsoft.com/office/word/2015/wordml/symex" xmlns:wpg="http://schemas.microsoft.com/office/word/2010/wordprocessingGroup" xmlns:wpi="http://schemas.microsoft.com/office/word/2010/wordprocessingInk" xmlns:wne="http://schemas.microsoft.com/office/word/2006/wordml" xmlns:wps="http://schemas.microsoft.com/office/word/2010/wordprocessingShape" mc:Ignorable="w14 w15 w16se wp14">
+<w:hdr xmlns:wpc="http://schemas.microsoft.com/office/word/2010/wordprocessingCanvas" xmlns:cx="http://schemas.microsoft.com/office/drawing/2014/chartex" xmlns:cx1="http://schemas.microsoft.com/office/drawing/2015/9/8/chartex" xmlns:cx2="http://schemas.microsoft.com/office/drawing/2015/10/21/chartex" xmlns:mc="http://schemas.openxmlformats.org/markup-compatibility/2006" xmlns:o="urn:schemas-microsoft-com:office:office" xmlns:r="http://schemas.openxmlformats.org/officeDocument/2006/relationships" xmlns:m="http://schemas.openxmlformats.org/officeDocument/2006/math" xmlns:v="urn:schemas-microsoft-com:vml" xmlns:wp14="http://schemas.microsoft.com/office/word/2010/wordprocessingDrawing" xmlns:wp="http://schemas.openxmlformats.org/drawingml/2006/wordprocessingDrawing" xmlns:w10="urn:schemas-microsoft-com:office:word" xmlns:w="http://schemas.openxmlformats.org/wordprocessingml/2006/main" xmlns:w14="http://schemas.microsoft.com/office/word/2010/wordml" xmlns:w15="http://schemas.microsoft.com/office/word/2012/wordml" xmlns:w16se="http://schemas.microsoft.com/office/word/2015/wordml/symex" xmlns:wpg="http://schemas.microsoft.com/office/word/2010/wordprocessingGroup" xmlns:wpi="http://schemas.microsoft.com/office/word/2010/wordprocessingInk" xmlns:wne="http://schemas.microsoft.com/office/word/2006/wordml" xmlns:wps="http://schemas.microsoft.com/office/word/2010/wordprocessingShape" mc:Ignorable="w14 w15 w16se wp14">
   <w:p>
     <w:pPr>
       <w:pStyle w:val="Cabealho"/>
@@ -3609,7 +4769,7 @@
 </file>
 
 <file path=word/header2.xml><?xml version="1.0" encoding="utf-8"?>
-<w:hdr xmlns:wpc="http://schemas.microsoft.com/office/word/2010/wordprocessingCanvas" xmlns:cx="http://schemas.microsoft.com/office/drawing/2014/chartex" xmlns:cx1="http://schemas.microsoft.com/office/drawing/2015/9/8/chartex" xmlns:mc="http://schemas.openxmlformats.org/markup-compatibility/2006" xmlns:o="urn:schemas-microsoft-com:office:office" xmlns:r="http://schemas.openxmlformats.org/officeDocument/2006/relationships" xmlns:m="http://schemas.openxmlformats.org/officeDocument/2006/math" xmlns:v="urn:schemas-microsoft-com:vml" xmlns:wp14="http://schemas.microsoft.com/office/word/2010/wordprocessingDrawing" xmlns:wp="http://schemas.openxmlformats.org/drawingml/2006/wordprocessingDrawing" xmlns:w10="urn:schemas-microsoft-com:office:word" xmlns:w="http://schemas.openxmlformats.org/wordprocessingml/2006/main" xmlns:w14="http://schemas.microsoft.com/office/word/2010/wordml" xmlns:w15="http://schemas.microsoft.com/office/word/2012/wordml" xmlns:w16se="http://schemas.microsoft.com/office/word/2015/wordml/symex" xmlns:wpg="http://schemas.microsoft.com/office/word/2010/wordprocessingGroup" xmlns:wpi="http://schemas.microsoft.com/office/word/2010/wordprocessingInk" xmlns:wne="http://schemas.microsoft.com/office/word/2006/wordml" xmlns:wps="http://schemas.microsoft.com/office/word/2010/wordprocessingShape" mc:Ignorable="w14 w15 w16se wp14">
+<w:hdr xmlns:wpc="http://schemas.microsoft.com/office/word/2010/wordprocessingCanvas" xmlns:cx="http://schemas.microsoft.com/office/drawing/2014/chartex" xmlns:cx1="http://schemas.microsoft.com/office/drawing/2015/9/8/chartex" xmlns:cx2="http://schemas.microsoft.com/office/drawing/2015/10/21/chartex" xmlns:mc="http://schemas.openxmlformats.org/markup-compatibility/2006" xmlns:o="urn:schemas-microsoft-com:office:office" xmlns:r="http://schemas.openxmlformats.org/officeDocument/2006/relationships" xmlns:m="http://schemas.openxmlformats.org/officeDocument/2006/math" xmlns:v="urn:schemas-microsoft-com:vml" xmlns:wp14="http://schemas.microsoft.com/office/word/2010/wordprocessingDrawing" xmlns:wp="http://schemas.openxmlformats.org/drawingml/2006/wordprocessingDrawing" xmlns:w10="urn:schemas-microsoft-com:office:word" xmlns:w="http://schemas.openxmlformats.org/wordprocessingml/2006/main" xmlns:w14="http://schemas.microsoft.com/office/word/2010/wordml" xmlns:w15="http://schemas.microsoft.com/office/word/2012/wordml" xmlns:w16se="http://schemas.microsoft.com/office/word/2015/wordml/symex" xmlns:wpg="http://schemas.microsoft.com/office/word/2010/wordprocessingGroup" xmlns:wpi="http://schemas.microsoft.com/office/word/2010/wordprocessingInk" xmlns:wne="http://schemas.microsoft.com/office/word/2006/wordml" xmlns:wps="http://schemas.microsoft.com/office/word/2010/wordprocessingShape" mc:Ignorable="w14 w15 w16se wp14">
   <w:p>
     <w:pPr>
       <w:pStyle w:val="Cabealho"/>
@@ -3625,7 +4785,7 @@
 </file>
 
 <file path=word/header3.xml><?xml version="1.0" encoding="utf-8"?>
-<w:hdr xmlns:wpc="http://schemas.microsoft.com/office/word/2010/wordprocessingCanvas" xmlns:cx="http://schemas.microsoft.com/office/drawing/2014/chartex" xmlns:cx1="http://schemas.microsoft.com/office/drawing/2015/9/8/chartex" xmlns:mc="http://schemas.openxmlformats.org/markup-compatibility/2006" xmlns:o="urn:schemas-microsoft-com:office:office" xmlns:r="http://schemas.openxmlformats.org/officeDocument/2006/relationships" xmlns:m="http://schemas.openxmlformats.org/officeDocument/2006/math" xmlns:v="urn:schemas-microsoft-com:vml" xmlns:wp14="http://schemas.microsoft.com/office/word/2010/wordprocessingDrawing" xmlns:wp="http://schemas.openxmlformats.org/drawingml/2006/wordprocessingDrawing" xmlns:w10="urn:schemas-microsoft-com:office:word" xmlns:w="http://schemas.openxmlformats.org/wordprocessingml/2006/main" xmlns:w14="http://schemas.microsoft.com/office/word/2010/wordml" xmlns:w15="http://schemas.microsoft.com/office/word/2012/wordml" xmlns:w16se="http://schemas.microsoft.com/office/word/2015/wordml/symex" xmlns:wpg="http://schemas.microsoft.com/office/word/2010/wordprocessingGroup" xmlns:wpi="http://schemas.microsoft.com/office/word/2010/wordprocessingInk" xmlns:wne="http://schemas.microsoft.com/office/word/2006/wordml" xmlns:wps="http://schemas.microsoft.com/office/word/2010/wordprocessingShape" mc:Ignorable="w14 w15 w16se wp14">
+<w:hdr xmlns:wpc="http://schemas.microsoft.com/office/word/2010/wordprocessingCanvas" xmlns:cx="http://schemas.microsoft.com/office/drawing/2014/chartex" xmlns:cx1="http://schemas.microsoft.com/office/drawing/2015/9/8/chartex" xmlns:cx2="http://schemas.microsoft.com/office/drawing/2015/10/21/chartex" xmlns:mc="http://schemas.openxmlformats.org/markup-compatibility/2006" xmlns:o="urn:schemas-microsoft-com:office:office" xmlns:r="http://schemas.openxmlformats.org/officeDocument/2006/relationships" xmlns:m="http://schemas.openxmlformats.org/officeDocument/2006/math" xmlns:v="urn:schemas-microsoft-com:vml" xmlns:wp14="http://schemas.microsoft.com/office/word/2010/wordprocessingDrawing" xmlns:wp="http://schemas.openxmlformats.org/drawingml/2006/wordprocessingDrawing" xmlns:w10="urn:schemas-microsoft-com:office:word" xmlns:w="http://schemas.openxmlformats.org/wordprocessingml/2006/main" xmlns:w14="http://schemas.microsoft.com/office/word/2010/wordml" xmlns:w15="http://schemas.microsoft.com/office/word/2012/wordml" xmlns:w16se="http://schemas.microsoft.com/office/word/2015/wordml/symex" xmlns:wpg="http://schemas.microsoft.com/office/word/2010/wordprocessingGroup" xmlns:wpi="http://schemas.microsoft.com/office/word/2010/wordprocessingInk" xmlns:wne="http://schemas.microsoft.com/office/word/2006/wordml" xmlns:wps="http://schemas.microsoft.com/office/word/2010/wordprocessingShape" mc:Ignorable="w14 w15 w16se wp14">
   <w:sdt>
     <w:sdtPr>
       <w:id w:val="-98335491"/>
@@ -3654,7 +4814,7 @@
           <w:rPr>
             <w:noProof/>
           </w:rPr>
-          <w:t>9</w:t>
+          <w:t>14</w:t>
         </w:r>
         <w:r>
           <w:fldChar w:fldCharType="end"/>
@@ -3671,8 +4831,193 @@
 </file>
 
 <file path=word/numbering.xml><?xml version="1.0" encoding="utf-8"?>
-<w:numbering xmlns:wpc="http://schemas.microsoft.com/office/word/2010/wordprocessingCanvas" xmlns:cx="http://schemas.microsoft.com/office/drawing/2014/chartex" xmlns:cx1="http://schemas.microsoft.com/office/drawing/2015/9/8/chartex" xmlns:mc="http://schemas.openxmlformats.org/markup-compatibility/2006" xmlns:o="urn:schemas-microsoft-com:office:office" xmlns:r="http://schemas.openxmlformats.org/officeDocument/2006/relationships" xmlns:m="http://schemas.openxmlformats.org/officeDocument/2006/math" xmlns:v="urn:schemas-microsoft-com:vml" xmlns:wp14="http://schemas.microsoft.com/office/word/2010/wordprocessingDrawing" xmlns:wp="http://schemas.openxmlformats.org/drawingml/2006/wordprocessingDrawing" xmlns:w10="urn:schemas-microsoft-com:office:word" xmlns:w="http://schemas.openxmlformats.org/wordprocessingml/2006/main" xmlns:w14="http://schemas.microsoft.com/office/word/2010/wordml" xmlns:w15="http://schemas.microsoft.com/office/word/2012/wordml" xmlns:w16se="http://schemas.microsoft.com/office/word/2015/wordml/symex" xmlns:wpg="http://schemas.microsoft.com/office/word/2010/wordprocessingGroup" xmlns:wpi="http://schemas.microsoft.com/office/word/2010/wordprocessingInk" xmlns:wne="http://schemas.microsoft.com/office/word/2006/wordml" xmlns:wps="http://schemas.microsoft.com/office/word/2010/wordprocessingShape" mc:Ignorable="w14 w15 w16se wp14">
+<w:numbering xmlns:wpc="http://schemas.microsoft.com/office/word/2010/wordprocessingCanvas" xmlns:cx="http://schemas.microsoft.com/office/drawing/2014/chartex" xmlns:cx1="http://schemas.microsoft.com/office/drawing/2015/9/8/chartex" xmlns:cx2="http://schemas.microsoft.com/office/drawing/2015/10/21/chartex" xmlns:mc="http://schemas.openxmlformats.org/markup-compatibility/2006" xmlns:o="urn:schemas-microsoft-com:office:office" xmlns:r="http://schemas.openxmlformats.org/officeDocument/2006/relationships" xmlns:m="http://schemas.openxmlformats.org/officeDocument/2006/math" xmlns:v="urn:schemas-microsoft-com:vml" xmlns:wp14="http://schemas.microsoft.com/office/word/2010/wordprocessingDrawing" xmlns:wp="http://schemas.openxmlformats.org/drawingml/2006/wordprocessingDrawing" xmlns:w10="urn:schemas-microsoft-com:office:word" xmlns:w="http://schemas.openxmlformats.org/wordprocessingml/2006/main" xmlns:w14="http://schemas.microsoft.com/office/word/2010/wordml" xmlns:w15="http://schemas.microsoft.com/office/word/2012/wordml" xmlns:w16se="http://schemas.microsoft.com/office/word/2015/wordml/symex" xmlns:wpg="http://schemas.microsoft.com/office/word/2010/wordprocessingGroup" xmlns:wpi="http://schemas.microsoft.com/office/word/2010/wordprocessingInk" xmlns:wne="http://schemas.microsoft.com/office/word/2006/wordml" xmlns:wps="http://schemas.microsoft.com/office/word/2010/wordprocessingShape" mc:Ignorable="w14 w15 w16se wp14">
   <w:abstractNum w:abstractNumId="0" w15:restartNumberingAfterBreak="0">
+    <w:nsid w:val="FFFFFF7C"/>
+    <w:multiLevelType w:val="singleLevel"/>
+    <w:tmpl w:val="81C8708E"/>
+    <w:lvl w:ilvl="0">
+      <w:start w:val="1"/>
+      <w:numFmt w:val="decimal"/>
+      <w:lvlText w:val="%1."/>
+      <w:lvlJc w:val="left"/>
+      <w:pPr>
+        <w:tabs>
+          <w:tab w:val="num" w:pos="1492"/>
+        </w:tabs>
+        <w:ind w:left="1492" w:hanging="360"/>
+      </w:pPr>
+    </w:lvl>
+  </w:abstractNum>
+  <w:abstractNum w:abstractNumId="1" w15:restartNumberingAfterBreak="0">
+    <w:nsid w:val="FFFFFF7D"/>
+    <w:multiLevelType w:val="singleLevel"/>
+    <w:tmpl w:val="CC66EB82"/>
+    <w:lvl w:ilvl="0">
+      <w:start w:val="1"/>
+      <w:numFmt w:val="decimal"/>
+      <w:lvlText w:val="%1."/>
+      <w:lvlJc w:val="left"/>
+      <w:pPr>
+        <w:tabs>
+          <w:tab w:val="num" w:pos="1209"/>
+        </w:tabs>
+        <w:ind w:left="1209" w:hanging="360"/>
+      </w:pPr>
+    </w:lvl>
+  </w:abstractNum>
+  <w:abstractNum w:abstractNumId="2" w15:restartNumberingAfterBreak="0">
+    <w:nsid w:val="FFFFFF7E"/>
+    <w:multiLevelType w:val="singleLevel"/>
+    <w:tmpl w:val="D9C889FE"/>
+    <w:lvl w:ilvl="0">
+      <w:start w:val="1"/>
+      <w:numFmt w:val="decimal"/>
+      <w:lvlText w:val="%1."/>
+      <w:lvlJc w:val="left"/>
+      <w:pPr>
+        <w:tabs>
+          <w:tab w:val="num" w:pos="926"/>
+        </w:tabs>
+        <w:ind w:left="926" w:hanging="360"/>
+      </w:pPr>
+    </w:lvl>
+  </w:abstractNum>
+  <w:abstractNum w:abstractNumId="3" w15:restartNumberingAfterBreak="0">
+    <w:nsid w:val="FFFFFF7F"/>
+    <w:multiLevelType w:val="singleLevel"/>
+    <w:tmpl w:val="048609A0"/>
+    <w:lvl w:ilvl="0">
+      <w:start w:val="1"/>
+      <w:numFmt w:val="decimal"/>
+      <w:lvlText w:val="%1."/>
+      <w:lvlJc w:val="left"/>
+      <w:pPr>
+        <w:tabs>
+          <w:tab w:val="num" w:pos="643"/>
+        </w:tabs>
+        <w:ind w:left="643" w:hanging="360"/>
+      </w:pPr>
+    </w:lvl>
+  </w:abstractNum>
+  <w:abstractNum w:abstractNumId="4" w15:restartNumberingAfterBreak="0">
+    <w:nsid w:val="FFFFFF80"/>
+    <w:multiLevelType w:val="singleLevel"/>
+    <w:tmpl w:val="7CFA10D4"/>
+    <w:lvl w:ilvl="0">
+      <w:start w:val="1"/>
+      <w:numFmt w:val="bullet"/>
+      <w:lvlText w:val=""/>
+      <w:lvlJc w:val="left"/>
+      <w:pPr>
+        <w:tabs>
+          <w:tab w:val="num" w:pos="1492"/>
+        </w:tabs>
+        <w:ind w:left="1492" w:hanging="360"/>
+      </w:pPr>
+      <w:rPr>
+        <w:rFonts w:ascii="Symbol" w:hAnsi="Symbol" w:hint="default"/>
+      </w:rPr>
+    </w:lvl>
+  </w:abstractNum>
+  <w:abstractNum w:abstractNumId="5" w15:restartNumberingAfterBreak="0">
+    <w:nsid w:val="FFFFFF81"/>
+    <w:multiLevelType w:val="singleLevel"/>
+    <w:tmpl w:val="279CF0F0"/>
+    <w:lvl w:ilvl="0">
+      <w:start w:val="1"/>
+      <w:numFmt w:val="bullet"/>
+      <w:lvlText w:val=""/>
+      <w:lvlJc w:val="left"/>
+      <w:pPr>
+        <w:tabs>
+          <w:tab w:val="num" w:pos="1209"/>
+        </w:tabs>
+        <w:ind w:left="1209" w:hanging="360"/>
+      </w:pPr>
+      <w:rPr>
+        <w:rFonts w:ascii="Symbol" w:hAnsi="Symbol" w:hint="default"/>
+      </w:rPr>
+    </w:lvl>
+  </w:abstractNum>
+  <w:abstractNum w:abstractNumId="6" w15:restartNumberingAfterBreak="0">
+    <w:nsid w:val="FFFFFF82"/>
+    <w:multiLevelType w:val="singleLevel"/>
+    <w:tmpl w:val="4558AA5C"/>
+    <w:lvl w:ilvl="0">
+      <w:start w:val="1"/>
+      <w:numFmt w:val="bullet"/>
+      <w:lvlText w:val=""/>
+      <w:lvlJc w:val="left"/>
+      <w:pPr>
+        <w:tabs>
+          <w:tab w:val="num" w:pos="926"/>
+        </w:tabs>
+        <w:ind w:left="926" w:hanging="360"/>
+      </w:pPr>
+      <w:rPr>
+        <w:rFonts w:ascii="Symbol" w:hAnsi="Symbol" w:hint="default"/>
+      </w:rPr>
+    </w:lvl>
+  </w:abstractNum>
+  <w:abstractNum w:abstractNumId="7" w15:restartNumberingAfterBreak="0">
+    <w:nsid w:val="FFFFFF83"/>
+    <w:multiLevelType w:val="singleLevel"/>
+    <w:tmpl w:val="EBA49230"/>
+    <w:lvl w:ilvl="0">
+      <w:start w:val="1"/>
+      <w:numFmt w:val="bullet"/>
+      <w:lvlText w:val=""/>
+      <w:lvlJc w:val="left"/>
+      <w:pPr>
+        <w:tabs>
+          <w:tab w:val="num" w:pos="643"/>
+        </w:tabs>
+        <w:ind w:left="643" w:hanging="360"/>
+      </w:pPr>
+      <w:rPr>
+        <w:rFonts w:ascii="Symbol" w:hAnsi="Symbol" w:hint="default"/>
+      </w:rPr>
+    </w:lvl>
+  </w:abstractNum>
+  <w:abstractNum w:abstractNumId="8" w15:restartNumberingAfterBreak="0">
+    <w:nsid w:val="FFFFFF88"/>
+    <w:multiLevelType w:val="singleLevel"/>
+    <w:tmpl w:val="B4FE0B0E"/>
+    <w:lvl w:ilvl="0">
+      <w:start w:val="1"/>
+      <w:numFmt w:val="decimal"/>
+      <w:lvlText w:val="%1."/>
+      <w:lvlJc w:val="left"/>
+      <w:pPr>
+        <w:tabs>
+          <w:tab w:val="num" w:pos="360"/>
+        </w:tabs>
+        <w:ind w:left="360" w:hanging="360"/>
+      </w:pPr>
+    </w:lvl>
+  </w:abstractNum>
+  <w:abstractNum w:abstractNumId="9" w15:restartNumberingAfterBreak="0">
+    <w:nsid w:val="FFFFFF89"/>
+    <w:multiLevelType w:val="singleLevel"/>
+    <w:tmpl w:val="A6860FAE"/>
+    <w:lvl w:ilvl="0">
+      <w:start w:val="1"/>
+      <w:numFmt w:val="bullet"/>
+      <w:lvlText w:val=""/>
+      <w:lvlJc w:val="left"/>
+      <w:pPr>
+        <w:tabs>
+          <w:tab w:val="num" w:pos="360"/>
+        </w:tabs>
+        <w:ind w:left="360" w:hanging="360"/>
+      </w:pPr>
+      <w:rPr>
+        <w:rFonts w:ascii="Symbol" w:hAnsi="Symbol" w:hint="default"/>
+      </w:rPr>
+    </w:lvl>
+  </w:abstractNum>
+  <w:abstractNum w:abstractNumId="10" w15:restartNumberingAfterBreak="0">
     <w:nsid w:val="07410629"/>
     <w:multiLevelType w:val="hybridMultilevel"/>
     <w:tmpl w:val="1BB67E1E"/>
@@ -3764,7 +5109,7 @@
       </w:pPr>
     </w:lvl>
   </w:abstractNum>
-  <w:abstractNum w:abstractNumId="1" w15:restartNumberingAfterBreak="0">
+  <w:abstractNum w:abstractNumId="11" w15:restartNumberingAfterBreak="0">
     <w:nsid w:val="08FB47B7"/>
     <w:multiLevelType w:val="hybridMultilevel"/>
     <w:tmpl w:val="7C96FCCA"/>
@@ -3856,7 +5201,7 @@
       </w:pPr>
     </w:lvl>
   </w:abstractNum>
-  <w:abstractNum w:abstractNumId="2" w15:restartNumberingAfterBreak="0">
+  <w:abstractNum w:abstractNumId="12" w15:restartNumberingAfterBreak="0">
     <w:nsid w:val="0AE471A6"/>
     <w:multiLevelType w:val="hybridMultilevel"/>
     <w:tmpl w:val="3E5E1F6E"/>
@@ -3969,7 +5314,7 @@
       </w:rPr>
     </w:lvl>
   </w:abstractNum>
-  <w:abstractNum w:abstractNumId="3" w15:restartNumberingAfterBreak="0">
+  <w:abstractNum w:abstractNumId="13" w15:restartNumberingAfterBreak="0">
     <w:nsid w:val="0ED40CFE"/>
     <w:multiLevelType w:val="hybridMultilevel"/>
     <w:tmpl w:val="39A038D8"/>
@@ -4061,7 +5406,7 @@
       </w:pPr>
     </w:lvl>
   </w:abstractNum>
-  <w:abstractNum w:abstractNumId="4" w15:restartNumberingAfterBreak="0">
+  <w:abstractNum w:abstractNumId="14" w15:restartNumberingAfterBreak="0">
     <w:nsid w:val="10A42049"/>
     <w:multiLevelType w:val="hybridMultilevel"/>
     <w:tmpl w:val="BFBE6E10"/>
@@ -4153,7 +5498,7 @@
       </w:pPr>
     </w:lvl>
   </w:abstractNum>
-  <w:abstractNum w:abstractNumId="5" w15:restartNumberingAfterBreak="0">
+  <w:abstractNum w:abstractNumId="15" w15:restartNumberingAfterBreak="0">
     <w:nsid w:val="2F772B9F"/>
     <w:multiLevelType w:val="hybridMultilevel"/>
     <w:tmpl w:val="8E90C946"/>
@@ -4245,7 +5590,7 @@
       </w:pPr>
     </w:lvl>
   </w:abstractNum>
-  <w:abstractNum w:abstractNumId="6" w15:restartNumberingAfterBreak="0">
+  <w:abstractNum w:abstractNumId="16" w15:restartNumberingAfterBreak="0">
     <w:nsid w:val="3ABB4D8F"/>
     <w:multiLevelType w:val="hybridMultilevel"/>
     <w:tmpl w:val="A10E00D4"/>
@@ -4337,7 +5682,7 @@
       </w:pPr>
     </w:lvl>
   </w:abstractNum>
-  <w:abstractNum w:abstractNumId="7" w15:restartNumberingAfterBreak="0">
+  <w:abstractNum w:abstractNumId="17" w15:restartNumberingAfterBreak="0">
     <w:nsid w:val="4CCC7168"/>
     <w:multiLevelType w:val="hybridMultilevel"/>
     <w:tmpl w:val="C8B68044"/>
@@ -4427,28 +5772,58 @@
     </w:lvl>
   </w:abstractNum>
   <w:num w:numId="1">
+    <w:abstractNumId w:val="12"/>
+  </w:num>
+  <w:num w:numId="2">
+    <w:abstractNumId w:val="17"/>
+  </w:num>
+  <w:num w:numId="3">
+    <w:abstractNumId w:val="16"/>
+  </w:num>
+  <w:num w:numId="4">
+    <w:abstractNumId w:val="11"/>
+  </w:num>
+  <w:num w:numId="5">
+    <w:abstractNumId w:val="10"/>
+  </w:num>
+  <w:num w:numId="6">
+    <w:abstractNumId w:val="15"/>
+  </w:num>
+  <w:num w:numId="7">
+    <w:abstractNumId w:val="14"/>
+  </w:num>
+  <w:num w:numId="8">
+    <w:abstractNumId w:val="13"/>
+  </w:num>
+  <w:num w:numId="9">
+    <w:abstractNumId w:val="9"/>
+  </w:num>
+  <w:num w:numId="10">
+    <w:abstractNumId w:val="7"/>
+  </w:num>
+  <w:num w:numId="11">
+    <w:abstractNumId w:val="6"/>
+  </w:num>
+  <w:num w:numId="12">
+    <w:abstractNumId w:val="5"/>
+  </w:num>
+  <w:num w:numId="13">
+    <w:abstractNumId w:val="4"/>
+  </w:num>
+  <w:num w:numId="14">
+    <w:abstractNumId w:val="8"/>
+  </w:num>
+  <w:num w:numId="15">
+    <w:abstractNumId w:val="3"/>
+  </w:num>
+  <w:num w:numId="16">
     <w:abstractNumId w:val="2"/>
   </w:num>
-  <w:num w:numId="2">
-    <w:abstractNumId w:val="7"/>
-  </w:num>
-  <w:num w:numId="3">
-    <w:abstractNumId w:val="6"/>
-  </w:num>
-  <w:num w:numId="4">
+  <w:num w:numId="17">
     <w:abstractNumId w:val="1"/>
   </w:num>
-  <w:num w:numId="5">
+  <w:num w:numId="18">
     <w:abstractNumId w:val="0"/>
-  </w:num>
-  <w:num w:numId="6">
-    <w:abstractNumId w:val="5"/>
-  </w:num>
-  <w:num w:numId="7">
-    <w:abstractNumId w:val="4"/>
-  </w:num>
-  <w:num w:numId="8">
-    <w:abstractNumId w:val="3"/>
   </w:num>
   <w:numIdMacAtCleanup w:val="8"/>
 </w:numbering>
@@ -4471,7 +5846,7 @@
       </w:pPr>
     </w:pPrDefault>
   </w:docDefaults>
-  <w:latentStyles w:defLockedState="0" w:defUIPriority="99" w:defSemiHidden="0" w:defUnhideWhenUsed="0" w:defQFormat="0" w:count="371">
+  <w:latentStyles w:defLockedState="0" w:defUIPriority="99" w:defSemiHidden="0" w:defUnhideWhenUsed="0" w:defQFormat="0" w:count="373">
     <w:lsdException w:name="Normal" w:uiPriority="0" w:qFormat="1"/>
     <w:lsdException w:name="heading 1" w:uiPriority="9" w:qFormat="1"/>
     <w:lsdException w:name="heading 2" w:semiHidden="1" w:uiPriority="9" w:unhideWhenUsed="1" w:qFormat="1"/>
@@ -4577,7 +5952,6 @@
     <w:lsdException w:name="HTML Sample" w:semiHidden="1" w:unhideWhenUsed="1"/>
     <w:lsdException w:name="HTML Typewriter" w:semiHidden="1" w:unhideWhenUsed="1"/>
     <w:lsdException w:name="HTML Variable" w:semiHidden="1" w:unhideWhenUsed="1"/>
-    <w:lsdException w:name="Normal Table" w:semiHidden="1" w:unhideWhenUsed="1"/>
     <w:lsdException w:name="annotation subject" w:semiHidden="1" w:unhideWhenUsed="1"/>
     <w:lsdException w:name="No List" w:semiHidden="1" w:unhideWhenUsed="1"/>
     <w:lsdException w:name="Outline List 1" w:semiHidden="1" w:unhideWhenUsed="1"/>
@@ -4623,11 +5997,9 @@
     <w:lsdException w:name="Table Subtle 1" w:semiHidden="1" w:unhideWhenUsed="1"/>
     <w:lsdException w:name="Table Subtle 2" w:semiHidden="1" w:unhideWhenUsed="1"/>
     <w:lsdException w:name="Table Web 1" w:semiHidden="1" w:unhideWhenUsed="1"/>
-    <w:lsdException w:name="Table Web 2" w:semiHidden="1" w:unhideWhenUsed="1"/>
     <w:lsdException w:name="Table Web 3" w:semiHidden="1" w:unhideWhenUsed="1"/>
     <w:lsdException w:name="Balloon Text" w:semiHidden="1" w:unhideWhenUsed="1"/>
     <w:lsdException w:name="Table Grid" w:uiPriority="59"/>
-    <w:lsdException w:name="Table Theme" w:semiHidden="1" w:unhideWhenUsed="1"/>
     <w:lsdException w:name="Placeholder Text" w:semiHidden="1"/>
     <w:lsdException w:name="No Spacing" w:uiPriority="1" w:qFormat="1"/>
     <w:lsdException w:name="Light Shading" w:uiPriority="60"/>
@@ -4843,6 +6215,8 @@
     <w:lsdException w:name="List Table 5 Dark Accent 6" w:uiPriority="50"/>
     <w:lsdException w:name="List Table 6 Colorful Accent 6" w:uiPriority="51"/>
     <w:lsdException w:name="List Table 7 Colorful Accent 6" w:uiPriority="52"/>
+    <w:lsdException w:name="Mention" w:semiHidden="1" w:unhideWhenUsed="1"/>
+    <w:lsdException w:name="Smart Hyperlink" w:semiHidden="1" w:unhideWhenUsed="1"/>
   </w:latentStyles>
   <w:style w:type="paragraph" w:default="1" w:styleId="Normal">
     <w:name w:val="Normal"/>
@@ -5483,10 +6857,11 @@
     <w:uiPriority w:val="35"/>
     <w:unhideWhenUsed/>
     <w:qFormat/>
-    <w:rsid w:val="00E85E99"/>
+    <w:rsid w:val="000236C1"/>
     <w:pPr>
       <w:keepNext/>
-      <w:spacing w:line="240" w:lineRule="auto"/>
+      <w:spacing w:after="120"/>
+      <w:ind w:firstLine="0"/>
       <w:jc w:val="center"/>
     </w:pPr>
     <w:rPr>
@@ -6915,7 +8290,7 @@
 </file>
 
 <file path=customXml/itemProps1.xml><?xml version="1.0" encoding="utf-8"?>
-<ds:datastoreItem xmlns:ds="http://schemas.openxmlformats.org/officeDocument/2006/customXml" ds:itemID="{92DA71D4-8D4C-4C3D-9A2D-110BDA0CC63E}">
+<ds:datastoreItem xmlns:ds="http://schemas.openxmlformats.org/officeDocument/2006/customXml" ds:itemID="{C9624D20-EE00-4E89-A605-EF2985197BA3}">
   <ds:schemaRefs>
     <ds:schemaRef ds:uri="http://schemas.openxmlformats.org/officeDocument/2006/bibliography"/>
   </ds:schemaRefs>

</xml_diff>